<commit_message>
v0.1.1 Corrección de numeracion y ortografía de la version 0.1.0
</commit_message>
<xml_diff>
--- a/Proyecto/Primera Entrega/Documentos/(SnoutPoint)-SPMP.docx
+++ b/Proyecto/Primera Entrega/Documentos/(SnoutPoint)-SPMP.docx
@@ -11,7 +11,6 @@
           <w:lang w:val="es-CO"/>
         </w:rPr>
       </w:pPr>
-      <w:proofErr w:type="spellStart"/>
       <w:r>
         <w:rPr>
           <w:rFonts w:ascii="Tahoma" w:hAnsi="Tahoma" w:cs="Tahoma"/>
@@ -19,17 +18,7 @@
           <w:color w:val="185225" w:themeColor="background2" w:themeShade="40"/>
           <w:lang w:val="es-CO"/>
         </w:rPr>
-        <w:t>SnoutPoint</w:t>
-      </w:r>
-      <w:proofErr w:type="spellEnd"/>
-      <w:r>
-        <w:rPr>
-          <w:rFonts w:ascii="Tahoma" w:hAnsi="Tahoma" w:cs="Tahoma"/>
-          <w:b/>
-          <w:color w:val="185225" w:themeColor="background2" w:themeShade="40"/>
-          <w:lang w:val="es-CO"/>
-        </w:rPr>
-        <w:t>: La red social de mascotas</w:t>
+        <w:t>SnoutPoint: La red social de mascotas</w:t>
       </w:r>
     </w:p>
     <w:p>
@@ -71,20 +60,8 @@
           <w:sz w:val="56"/>
           <w:lang w:val="en-US"/>
         </w:rPr>
-        <w:t xml:space="preserve">SOFTWARE PROJECT </w:t>
-      </w:r>
-      <w:proofErr w:type="gramStart"/>
-      <w:r>
-        <w:rPr>
-          <w:rFonts w:ascii="Tahoma" w:hAnsi="Tahoma" w:cs="Tahoma"/>
-          <w:b/>
-          <w:color w:val="185225" w:themeColor="background2" w:themeShade="40"/>
-          <w:sz w:val="56"/>
-          <w:lang w:val="en-US"/>
-        </w:rPr>
-        <w:t>MANAGEMENT  PLAN</w:t>
-      </w:r>
-      <w:proofErr w:type="gramEnd"/>
+        <w:t>SOFTWARE PROJECT MANAGEMENT  PLAN</w:t>
+      </w:r>
     </w:p>
     <w:p>
       <w:pPr>
@@ -191,18 +168,8 @@
           <w:color w:val="auto"/>
           <w:lang w:val="en-US"/>
         </w:rPr>
-        <w:t xml:space="preserve">Esteban Hernández </w:t>
-      </w:r>
-      <w:proofErr w:type="spellStart"/>
-      <w:r>
-        <w:rPr>
-          <w:rFonts w:ascii="Tahoma" w:hAnsi="Tahoma" w:cs="Tahoma"/>
-          <w:color w:val="auto"/>
-          <w:lang w:val="en-US"/>
-        </w:rPr>
-        <w:t>Losada</w:t>
-      </w:r>
-      <w:proofErr w:type="spellEnd"/>
+        <w:t>Esteban Hernández Losada</w:t>
+      </w:r>
     </w:p>
     <w:p>
       <w:pPr>
@@ -219,18 +186,8 @@
           <w:color w:val="auto"/>
           <w:lang w:val="es-CO"/>
         </w:rPr>
-        <w:t xml:space="preserve">Camilo Oviedo </w:t>
-      </w:r>
-      <w:proofErr w:type="spellStart"/>
-      <w:r>
-        <w:rPr>
-          <w:rFonts w:ascii="Tahoma" w:hAnsi="Tahoma" w:cs="Tahoma"/>
-          <w:color w:val="auto"/>
-          <w:lang w:val="es-CO"/>
-        </w:rPr>
-        <w:t>Lizarazo</w:t>
-      </w:r>
-      <w:proofErr w:type="spellEnd"/>
+        <w:t>Camilo Oviedo Lizarazo</w:t>
+      </w:r>
     </w:p>
     <w:p>
       <w:pPr>
@@ -414,6 +371,8 @@
           <w:lang w:val="es-CO"/>
         </w:rPr>
       </w:pPr>
+      <w:bookmarkStart w:id="0" w:name="_GoBack"/>
+      <w:bookmarkEnd w:id="0"/>
     </w:p>
     <w:p>
       <w:pPr>
@@ -577,7 +536,6 @@
                 <w:lang w:val="es-CO"/>
               </w:rPr>
             </w:pPr>
-            <w:proofErr w:type="spellStart"/>
             <w:r>
               <w:rPr>
                 <w:rFonts w:ascii="Tahoma" w:hAnsi="Tahoma" w:cs="Tahoma"/>
@@ -585,9 +543,8 @@
                 <w:color w:val="auto"/>
                 <w:lang w:val="es-CO"/>
               </w:rPr>
-              <w:t>Area</w:t>
+              <w:t>Área</w:t>
             </w:r>
-            <w:proofErr w:type="spellEnd"/>
             <w:r>
               <w:rPr>
                 <w:rFonts w:ascii="Tahoma" w:hAnsi="Tahoma" w:cs="Tahoma"/>
@@ -670,8 +627,6 @@
               </w:rPr>
               <w:t>.0</w:t>
             </w:r>
-            <w:bookmarkStart w:id="0" w:name="_GoBack"/>
-            <w:bookmarkEnd w:id="0"/>
           </w:p>
         </w:tc>
         <w:tc>
@@ -903,6 +858,16 @@
                 <w:lang w:val="es-CO"/>
               </w:rPr>
             </w:pPr>
+            <w:r>
+              <w:rPr>
+                <w:rFonts w:ascii="Tahoma" w:hAnsi="Tahoma" w:cs="Tahoma"/>
+                <w:b/>
+                <w:bCs/>
+                <w:color w:val="auto"/>
+                <w:lang w:val="es-CO"/>
+              </w:rPr>
+              <w:t>v0.1.1</w:t>
+            </w:r>
           </w:p>
         </w:tc>
         <w:tc>
@@ -911,13 +876,69 @@
           </w:tcPr>
           <w:p>
             <w:pPr>
-              <w:jc w:val="center"/>
+              <w:pStyle w:val="Prrafodelista"/>
+              <w:numPr>
+                <w:ilvl w:val="0"/>
+                <w:numId w:val="29"/>
+              </w:numPr>
               <w:rPr>
                 <w:rFonts w:ascii="Tahoma" w:hAnsi="Tahoma" w:cs="Tahoma"/>
                 <w:color w:val="auto"/>
                 <w:lang w:val="es-CO"/>
               </w:rPr>
             </w:pPr>
+            <w:r>
+              <w:rPr>
+                <w:rFonts w:ascii="Tahoma" w:hAnsi="Tahoma" w:cs="Tahoma"/>
+                <w:color w:val="auto"/>
+                <w:lang w:val="es-CO"/>
+              </w:rPr>
+              <w:t>Corrección de numeración de elementos del SPMP.</w:t>
+            </w:r>
+          </w:p>
+          <w:p>
+            <w:pPr>
+              <w:pStyle w:val="Prrafodelista"/>
+              <w:numPr>
+                <w:ilvl w:val="1"/>
+                <w:numId w:val="29"/>
+              </w:numPr>
+              <w:rPr>
+                <w:rFonts w:ascii="Tahoma" w:hAnsi="Tahoma" w:cs="Tahoma"/>
+                <w:color w:val="auto"/>
+                <w:lang w:val="es-CO"/>
+              </w:rPr>
+            </w:pPr>
+            <w:r>
+              <w:rPr>
+                <w:rFonts w:ascii="Tahoma" w:hAnsi="Tahoma" w:cs="Tahoma"/>
+                <w:color w:val="auto"/>
+                <w:lang w:val="es-CO"/>
+              </w:rPr>
+              <w:t>Ambiente de trabajo pasa de 11.1 a 12.1</w:t>
+            </w:r>
+          </w:p>
+          <w:p>
+            <w:pPr>
+              <w:pStyle w:val="Prrafodelista"/>
+              <w:numPr>
+                <w:ilvl w:val="1"/>
+                <w:numId w:val="29"/>
+              </w:numPr>
+              <w:rPr>
+                <w:rFonts w:ascii="Tahoma" w:hAnsi="Tahoma" w:cs="Tahoma"/>
+                <w:color w:val="auto"/>
+                <w:lang w:val="es-CO"/>
+              </w:rPr>
+            </w:pPr>
+            <w:r>
+              <w:rPr>
+                <w:rFonts w:ascii="Tahoma" w:hAnsi="Tahoma" w:cs="Tahoma"/>
+                <w:color w:val="auto"/>
+                <w:lang w:val="es-CO"/>
+              </w:rPr>
+              <w:t>Administración de configuración pasa de 11.2 a 12.2</w:t>
+            </w:r>
           </w:p>
         </w:tc>
         <w:tc>
@@ -933,6 +954,14 @@
                 <w:lang w:val="es-CO"/>
               </w:rPr>
             </w:pPr>
+            <w:r>
+              <w:rPr>
+                <w:rFonts w:ascii="Tahoma" w:hAnsi="Tahoma" w:cs="Tahoma"/>
+                <w:color w:val="auto"/>
+                <w:lang w:val="es-CO"/>
+              </w:rPr>
+              <w:t>1° de Marzo de 2015</w:t>
+            </w:r>
           </w:p>
         </w:tc>
         <w:tc>
@@ -948,6 +977,24 @@
                 <w:lang w:val="es-CO"/>
               </w:rPr>
             </w:pPr>
+          </w:p>
+          <w:p>
+            <w:pPr>
+              <w:jc w:val="center"/>
+              <w:rPr>
+                <w:rFonts w:ascii="Tahoma" w:hAnsi="Tahoma" w:cs="Tahoma"/>
+                <w:color w:val="auto"/>
+                <w:lang w:val="es-CO"/>
+              </w:rPr>
+            </w:pPr>
+            <w:r>
+              <w:rPr>
+                <w:rFonts w:ascii="Tahoma" w:hAnsi="Tahoma" w:cs="Tahoma"/>
+                <w:color w:val="auto"/>
+                <w:lang w:val="es-CO"/>
+              </w:rPr>
+              <w:t>Gestión de Documentación, Calidad, Riesgos y Configuraciones</w:t>
+            </w:r>
           </w:p>
         </w:tc>
       </w:tr>
@@ -1373,23 +1420,13 @@
           <w:lang w:val="es-CO"/>
         </w:rPr>
       </w:pPr>
-      <w:proofErr w:type="spellStart"/>
-      <w:r>
-        <w:rPr>
-          <w:rFonts w:ascii="Tahoma" w:hAnsi="Tahoma" w:cs="Tahoma"/>
-          <w:color w:val="auto"/>
-          <w:lang w:val="es-CO"/>
-        </w:rPr>
-        <w:t>SnoutPoint</w:t>
-      </w:r>
-      <w:proofErr w:type="spellEnd"/>
-      <w:r>
-        <w:rPr>
-          <w:rFonts w:ascii="Tahoma" w:hAnsi="Tahoma" w:cs="Tahoma"/>
-          <w:color w:val="auto"/>
-          <w:lang w:val="es-CO"/>
-        </w:rPr>
-        <w:t xml:space="preserve"> consiste en una red social o</w:t>
+      <w:r>
+        <w:rPr>
+          <w:rFonts w:ascii="Tahoma" w:hAnsi="Tahoma" w:cs="Tahoma"/>
+          <w:color w:val="auto"/>
+          <w:lang w:val="es-CO"/>
+        </w:rPr>
+        <w:t>SnoutPoint consiste en una red social o</w:t>
       </w:r>
       <w:r>
         <w:rPr>
@@ -1588,25 +1625,7 @@
           <w:color w:val="auto"/>
           <w:lang w:val="es-CO"/>
         </w:rPr>
-        <w:t xml:space="preserve">estos mostraran cuales son los servicios que ofrecen como veterinarias, adopciones, fundaciones y tiendas. También </w:t>
-      </w:r>
-      <w:proofErr w:type="spellStart"/>
-      <w:r>
-        <w:rPr>
-          <w:rFonts w:ascii="Tahoma" w:hAnsi="Tahoma" w:cs="Tahoma"/>
-          <w:color w:val="auto"/>
-          <w:lang w:val="es-CO"/>
-        </w:rPr>
-        <w:t>SnoutPoint</w:t>
-      </w:r>
-      <w:proofErr w:type="spellEnd"/>
-      <w:r>
-        <w:rPr>
-          <w:rFonts w:ascii="Tahoma" w:hAnsi="Tahoma" w:cs="Tahoma"/>
-          <w:color w:val="auto"/>
-          <w:lang w:val="es-CO"/>
-        </w:rPr>
-        <w:t xml:space="preserve"> prestara servicios generados en esta como lo son los recordatorios y publicaciones </w:t>
+        <w:t xml:space="preserve">estos mostraran cuales son los servicios que ofrecen como veterinarias, adopciones, fundaciones y tiendas. También SnoutPoint prestara servicios generados en esta como lo son los recordatorios y publicaciones </w:t>
       </w:r>
       <w:r>
         <w:rPr>
@@ -1649,23 +1668,13 @@
           <w:lang w:val="es-CO"/>
         </w:rPr>
       </w:pPr>
-      <w:proofErr w:type="spellStart"/>
-      <w:r>
-        <w:rPr>
-          <w:rFonts w:ascii="Tahoma" w:hAnsi="Tahoma" w:cs="Tahoma"/>
-          <w:color w:val="auto"/>
-          <w:lang w:val="es-CO"/>
-        </w:rPr>
-        <w:t>SnoutPoint</w:t>
-      </w:r>
-      <w:proofErr w:type="spellEnd"/>
-      <w:r>
-        <w:rPr>
-          <w:rFonts w:ascii="Tahoma" w:hAnsi="Tahoma" w:cs="Tahoma"/>
-          <w:color w:val="auto"/>
-          <w:lang w:val="es-CO"/>
-        </w:rPr>
-        <w:t>, como una red social debe permitir el intercambio de información entre los diferentes usu</w:t>
+      <w:r>
+        <w:rPr>
+          <w:rFonts w:ascii="Tahoma" w:hAnsi="Tahoma" w:cs="Tahoma"/>
+          <w:color w:val="auto"/>
+          <w:lang w:val="es-CO"/>
+        </w:rPr>
+        <w:t>SnoutPoint, como una red social debe permitir el intercambio de información entre los diferentes usu</w:t>
       </w:r>
       <w:r>
         <w:rPr>
@@ -1715,16 +1724,14 @@
         </w:rPr>
         <w:t xml:space="preserve">si </w:t>
       </w:r>
-      <w:proofErr w:type="spellStart"/>
-      <w:r>
-        <w:rPr>
-          <w:rFonts w:ascii="Tahoma" w:hAnsi="Tahoma" w:cs="Tahoma"/>
-          <w:color w:val="auto"/>
-          <w:lang w:val="es-CO"/>
-        </w:rPr>
-        <w:t>asi</w:t>
-      </w:r>
-      <w:proofErr w:type="spellEnd"/>
+      <w:r>
+        <w:rPr>
+          <w:rFonts w:ascii="Tahoma" w:hAnsi="Tahoma" w:cs="Tahoma"/>
+          <w:color w:val="auto"/>
+          <w:lang w:val="es-CO"/>
+        </w:rPr>
+        <w:t>así</w:t>
+      </w:r>
       <w:r>
         <w:rPr>
           <w:rFonts w:ascii="Tahoma" w:hAnsi="Tahoma" w:cs="Tahoma"/>
@@ -1821,23 +1828,7 @@
           <w:lang w:val="es-CO"/>
         </w:rPr>
         <w:lastRenderedPageBreak/>
-        <w:t xml:space="preserve">social de mascotas, lo cual permite afirmar que el proyecto de </w:t>
-      </w:r>
-      <w:proofErr w:type="spellStart"/>
-      <w:r>
-        <w:rPr>
-          <w:rFonts w:ascii="Tahoma" w:hAnsi="Tahoma" w:cs="Tahoma"/>
-          <w:lang w:val="es-CO"/>
-        </w:rPr>
-        <w:t>SnoutPoint</w:t>
-      </w:r>
-      <w:proofErr w:type="spellEnd"/>
-      <w:r>
-        <w:rPr>
-          <w:rFonts w:ascii="Tahoma" w:hAnsi="Tahoma" w:cs="Tahoma"/>
-          <w:lang w:val="es-CO"/>
-        </w:rPr>
-        <w:t xml:space="preserve"> llama la atención a los usuarios y por lo tanto no hay inconveniente en cuanto a aceptación del servicio.</w:t>
+        <w:t>social de mascotas, lo cual permite afirmar que el proyecto de SnoutPoint llama la atención a los usuarios y por lo tanto no hay inconveniente en cuanto a aceptación del servicio.</w:t>
       </w:r>
     </w:p>
     <w:p>
@@ -2158,54 +2149,22 @@
           <w:lang w:val="es-CO"/>
         </w:rPr>
         <w:lastRenderedPageBreak/>
-        <w:t xml:space="preserve">Debido a que las otras opciones no son lo suficientemente solicitadas, se dejan fuera del alcance del proyecto de </w:t>
-      </w:r>
-      <w:proofErr w:type="spellStart"/>
-      <w:r>
-        <w:rPr>
-          <w:rFonts w:ascii="Tahoma" w:hAnsi="Tahoma" w:cs="Tahoma"/>
-          <w:lang w:val="es-CO"/>
-        </w:rPr>
-        <w:t>SnoutPoint</w:t>
-      </w:r>
-      <w:proofErr w:type="spellEnd"/>
-      <w:r>
-        <w:rPr>
-          <w:rFonts w:ascii="Tahoma" w:hAnsi="Tahoma" w:cs="Tahoma"/>
-          <w:lang w:val="es-CO"/>
-        </w:rPr>
-        <w:t>, son servicios que se implementarán posteriormente si se han cumplido completamente todos los requerimientos relacionados con los anteriores seis servicios. Estas incluyen: foros de preguntas,  guarderías, escuelas de entrenamiento, peluquerías y  paseadores.</w:t>
-      </w:r>
-    </w:p>
-    <w:p>
-      <w:pPr>
-        <w:rPr>
-          <w:rFonts w:ascii="Tahoma" w:hAnsi="Tahoma" w:cs="Tahoma"/>
-          <w:lang w:val="es-CO"/>
-        </w:rPr>
-      </w:pPr>
-      <w:r>
-        <w:rPr>
-          <w:rFonts w:ascii="Tahoma" w:hAnsi="Tahoma" w:cs="Tahoma"/>
-          <w:lang w:val="es-CO"/>
-        </w:rPr>
-        <w:t xml:space="preserve">También se pregunta a los usuarios si conocen otras redes sociales y medios por los cuales se hace difusión de los servicios similares a los que se planean ofrecer por medio de </w:t>
-      </w:r>
-      <w:proofErr w:type="spellStart"/>
-      <w:r>
-        <w:rPr>
-          <w:rFonts w:ascii="Tahoma" w:hAnsi="Tahoma" w:cs="Tahoma"/>
-          <w:lang w:val="es-CO"/>
-        </w:rPr>
-        <w:t>SnoutPoint</w:t>
-      </w:r>
-      <w:proofErr w:type="spellEnd"/>
-      <w:r>
-        <w:rPr>
-          <w:rFonts w:ascii="Tahoma" w:hAnsi="Tahoma" w:cs="Tahoma"/>
-          <w:lang w:val="es-CO"/>
-        </w:rPr>
-        <w:t xml:space="preserve">, los cuales serían nuestra principal competencia, como: </w:t>
+        <w:t>Debido a que las otras opciones no son lo suficientemente solicitadas, se dejan fuera del alcance del proyecto de SnoutPoint, son servicios que se implementarán posteriormente si se han cumplido completamente todos los requerimientos relacionados con los anteriores seis servicios. Estas incluyen: foros de preguntas,  guarderías, escuelas de entrenamiento, peluquerías y  paseadores.</w:t>
+      </w:r>
+    </w:p>
+    <w:p>
+      <w:pPr>
+        <w:rPr>
+          <w:rFonts w:ascii="Tahoma" w:hAnsi="Tahoma" w:cs="Tahoma"/>
+          <w:lang w:val="es-CO"/>
+        </w:rPr>
+      </w:pPr>
+      <w:r>
+        <w:rPr>
+          <w:rFonts w:ascii="Tahoma" w:hAnsi="Tahoma" w:cs="Tahoma"/>
+          <w:lang w:val="es-CO"/>
+        </w:rPr>
+        <w:t xml:space="preserve">También se pregunta a los usuarios si conocen otras redes sociales y medios por los cuales se hace difusión de los servicios similares a los que se planean ofrecer por medio de SnoutPoint, los cuales serían nuestra principal competencia, como: </w:t>
       </w:r>
     </w:p>
     <w:p>
@@ -2222,7 +2181,6 @@
           <w:lang w:val="es-CO"/>
         </w:rPr>
       </w:pPr>
-      <w:proofErr w:type="spellStart"/>
       <w:r>
         <w:rPr>
           <w:rFonts w:ascii="Tahoma" w:hAnsi="Tahoma" w:cs="Tahoma"/>
@@ -2230,7 +2188,6 @@
         </w:rPr>
         <w:t>FacePets</w:t>
       </w:r>
-      <w:proofErr w:type="spellEnd"/>
     </w:p>
     <w:p>
       <w:pPr>
@@ -2273,23 +2230,7 @@
           <w:rFonts w:ascii="Tahoma" w:hAnsi="Tahoma" w:cs="Tahoma"/>
           <w:lang w:val="es-CO"/>
         </w:rPr>
-        <w:t xml:space="preserve">Cuentas de </w:t>
-      </w:r>
-      <w:proofErr w:type="spellStart"/>
-      <w:r>
-        <w:rPr>
-          <w:rFonts w:ascii="Tahoma" w:hAnsi="Tahoma" w:cs="Tahoma"/>
-          <w:lang w:val="es-CO"/>
-        </w:rPr>
-        <w:t>Instagram</w:t>
-      </w:r>
-      <w:proofErr w:type="spellEnd"/>
-      <w:r>
-        <w:rPr>
-          <w:rFonts w:ascii="Tahoma" w:hAnsi="Tahoma" w:cs="Tahoma"/>
-          <w:lang w:val="es-CO"/>
-        </w:rPr>
-        <w:t xml:space="preserve"> </w:t>
+        <w:t xml:space="preserve">Cuentas de Instagram </w:t>
       </w:r>
     </w:p>
     <w:p>
@@ -2306,7 +2247,6 @@
           <w:lang w:val="es-CO"/>
         </w:rPr>
       </w:pPr>
-      <w:proofErr w:type="spellStart"/>
       <w:r>
         <w:rPr>
           <w:rFonts w:ascii="Tahoma" w:hAnsi="Tahoma" w:cs="Tahoma"/>
@@ -2314,7 +2254,6 @@
         </w:rPr>
         <w:t>UniversoMascotas</w:t>
       </w:r>
-      <w:proofErr w:type="spellEnd"/>
     </w:p>
     <w:p>
       <w:pPr>
@@ -2330,7 +2269,6 @@
           <w:lang w:val="es-CO"/>
         </w:rPr>
       </w:pPr>
-      <w:proofErr w:type="spellStart"/>
       <w:r>
         <w:rPr>
           <w:rFonts w:ascii="Tahoma" w:hAnsi="Tahoma" w:cs="Tahoma"/>
@@ -2338,7 +2276,6 @@
         </w:rPr>
         <w:t>ElMundoDelPerro</w:t>
       </w:r>
-      <w:proofErr w:type="spellEnd"/>
     </w:p>
     <w:p>
       <w:pPr>
@@ -2411,25 +2348,7 @@
           <w:color w:val="auto"/>
           <w:lang w:val="es-CO"/>
         </w:rPr>
-        <w:t xml:space="preserve">experiencias durante y después del desarrollo del proyecto; y a nivel de proyecto, que consiste en que es lo que se busca lograr al hacer desarrollando el producto, que en este caso será la red social para mascotas, </w:t>
-      </w:r>
-      <w:proofErr w:type="spellStart"/>
-      <w:r>
-        <w:rPr>
-          <w:rFonts w:ascii="Tahoma" w:hAnsi="Tahoma" w:cs="Tahoma"/>
-          <w:color w:val="auto"/>
-          <w:lang w:val="es-CO"/>
-        </w:rPr>
-        <w:t>SnoutPoint</w:t>
-      </w:r>
-      <w:proofErr w:type="spellEnd"/>
-      <w:r>
-        <w:rPr>
-          <w:rFonts w:ascii="Tahoma" w:hAnsi="Tahoma" w:cs="Tahoma"/>
-          <w:color w:val="auto"/>
-          <w:lang w:val="es-CO"/>
-        </w:rPr>
-        <w:t>.</w:t>
+        <w:t>experiencias durante y después del desarrollo del proyecto; y a nivel de proyecto, que consiste en que es lo que se busca lograr al hacer desarrollando el producto, que en este caso será la red social para mascotas, SnoutPoint.</w:t>
       </w:r>
     </w:p>
     <w:p>
@@ -2694,21 +2613,7 @@
         <w:rPr>
           <w:rFonts w:ascii="Tahoma" w:hAnsi="Tahoma" w:cs="Tahoma"/>
         </w:rPr>
-        <w:t xml:space="preserve">Generar oportunidades de negocios a través de la promoción de servicios que puedan hacer los usuarios dentro de </w:t>
-      </w:r>
-      <w:proofErr w:type="spellStart"/>
-      <w:r>
-        <w:rPr>
-          <w:rFonts w:ascii="Tahoma" w:hAnsi="Tahoma" w:cs="Tahoma"/>
-        </w:rPr>
-        <w:t>SnoutPoint</w:t>
-      </w:r>
-      <w:proofErr w:type="spellEnd"/>
-      <w:r>
-        <w:rPr>
-          <w:rFonts w:ascii="Tahoma" w:hAnsi="Tahoma" w:cs="Tahoma"/>
-        </w:rPr>
-        <w:t>.</w:t>
+        <w:t>Generar oportunidades de negocios a través de la promoción de servicios que puedan hacer los usuarios dentro de SnoutPoint.</w:t>
       </w:r>
     </w:p>
     <w:p>
@@ -2774,25 +2679,7 @@
           <w:color w:val="auto"/>
           <w:lang w:val="es-CO"/>
         </w:rPr>
-        <w:t xml:space="preserve">Los supuestos que se manejarán para </w:t>
-      </w:r>
-      <w:proofErr w:type="spellStart"/>
-      <w:r>
-        <w:rPr>
-          <w:rFonts w:ascii="Tahoma" w:hAnsi="Tahoma" w:cs="Tahoma"/>
-          <w:color w:val="auto"/>
-          <w:lang w:val="es-CO"/>
-        </w:rPr>
-        <w:t>SnoutPoint</w:t>
-      </w:r>
-      <w:proofErr w:type="spellEnd"/>
-      <w:r>
-        <w:rPr>
-          <w:rFonts w:ascii="Tahoma" w:hAnsi="Tahoma" w:cs="Tahoma"/>
-          <w:color w:val="auto"/>
-          <w:lang w:val="es-CO"/>
-        </w:rPr>
-        <w:t xml:space="preserve"> son todos aquellos detalles y hechos que se dan por sentado, hechos que deben darse para que la funcionalidad y utilidad de la red social sea completamente factible. Estos son los supuestos que se deben tener en cuenta para lograr este propósito:</w:t>
+        <w:t>Los supuestos que se manejarán para SnoutPoint son todos aquellos detalles y hechos que se dan por sentado, hechos que deben darse para que la funcionalidad y utilidad de la red social sea completamente factible. Estos son los supuestos que se deben tener en cuenta para lograr este propósito:</w:t>
       </w:r>
     </w:p>
     <w:p>
@@ -3064,25 +2951,7 @@
           <w:color w:val="auto"/>
           <w:lang w:val="es-CO"/>
         </w:rPr>
-        <w:t xml:space="preserve">Los clientes Jaime </w:t>
-      </w:r>
-      <w:proofErr w:type="spellStart"/>
-      <w:r>
-        <w:rPr>
-          <w:rFonts w:ascii="Tahoma" w:hAnsi="Tahoma" w:cs="Tahoma"/>
-          <w:color w:val="auto"/>
-          <w:lang w:val="es-CO"/>
-        </w:rPr>
-        <w:t>Pavlich</w:t>
-      </w:r>
-      <w:proofErr w:type="spellEnd"/>
-      <w:r>
-        <w:rPr>
-          <w:rFonts w:ascii="Tahoma" w:hAnsi="Tahoma" w:cs="Tahoma"/>
-          <w:color w:val="auto"/>
-          <w:lang w:val="es-CO"/>
-        </w:rPr>
-        <w:t xml:space="preserve"> y Miguel Torres entregarán un cronograma donde se definen los principales hitos para la entrega de versiones de lanzamiento. </w:t>
+        <w:t xml:space="preserve">Los clientes Jaime Pavlich y Miguel Torres entregarán un cronograma donde se definen los principales hitos para la entrega de versiones de lanzamiento. </w:t>
       </w:r>
     </w:p>
     <w:p>
@@ -3106,25 +2975,7 @@
           <w:color w:val="auto"/>
           <w:lang w:val="es-CO"/>
         </w:rPr>
-        <w:t xml:space="preserve">El grupo consta de 7 personas que deberán cumplir todas sus labores a tiempo. No se pueden generar cambios del equipo de desarrollo ni </w:t>
-      </w:r>
-      <w:proofErr w:type="spellStart"/>
-      <w:r>
-        <w:rPr>
-          <w:rFonts w:ascii="Tahoma" w:hAnsi="Tahoma" w:cs="Tahoma"/>
-          <w:color w:val="auto"/>
-          <w:lang w:val="es-CO"/>
-        </w:rPr>
-        <w:t>tercerizar</w:t>
-      </w:r>
-      <w:proofErr w:type="spellEnd"/>
-      <w:r>
-        <w:rPr>
-          <w:rFonts w:ascii="Tahoma" w:hAnsi="Tahoma" w:cs="Tahoma"/>
-          <w:color w:val="auto"/>
-          <w:lang w:val="es-CO"/>
-        </w:rPr>
-        <w:t xml:space="preserve"> ninguna actividad que comprometa al desarrollo del proyecto.</w:t>
+        <w:t>El grupo consta de 7 personas que deberán cumplir todas sus labores a tiempo. No se pueden generar cambios del equipo de desarrollo ni tercerizar ninguna actividad que comprometa al desarrollo del proyecto.</w:t>
       </w:r>
     </w:p>
     <w:p>
@@ -3828,25 +3679,7 @@
           <w:color w:val="auto"/>
           <w:lang w:val="es-CO"/>
         </w:rPr>
-        <w:t xml:space="preserve">Prácticas: Es poco común que un proyecto utilice un modelo de ciclo de vida al pie de la letra. Se deben indicar brevemente las prácticas específicas que se van a utilizar para los aspectos más importantes del proyecto. Por ejemplo: utilizar </w:t>
-      </w:r>
-      <w:proofErr w:type="spellStart"/>
-      <w:r>
-        <w:rPr>
-          <w:rFonts w:ascii="Tahoma" w:hAnsi="Tahoma" w:cs="Tahoma"/>
-          <w:color w:val="auto"/>
-          <w:lang w:val="es-CO"/>
-        </w:rPr>
-        <w:t>burndown</w:t>
-      </w:r>
-      <w:proofErr w:type="spellEnd"/>
-      <w:r>
-        <w:rPr>
-          <w:rFonts w:ascii="Tahoma" w:hAnsi="Tahoma" w:cs="Tahoma"/>
-          <w:color w:val="auto"/>
-          <w:lang w:val="es-CO"/>
-        </w:rPr>
-        <w:t xml:space="preserve"> charts para medir progreso, programación en parejas para el desarrollo, TDD para las pruebas, etc. Estos elementos deben ser descritos con más detalle en las secciones correspondientes del resto del documento.</w:t>
+        <w:t>Prácticas: Es poco común que un proyecto utilice un modelo de ciclo de vida al pie de la letra. Se deben indicar brevemente las prácticas específicas que se van a utilizar para los aspectos más importantes del proyecto. Por ejemplo: utilizar burndown charts para medir progreso, programación en parejas para el desarrollo, TDD para las pruebas, etc. Estos elementos deben ser descritos con más detalle en las secciones correspondientes del resto del documento.</w:t>
       </w:r>
     </w:p>
     <w:p>
@@ -5968,23 +5801,37 @@
         </w:rPr>
         <w:t xml:space="preserve">Reuniones presenciales cada </w:t>
       </w:r>
-      <w:proofErr w:type="gramStart"/>
-      <w:r>
-        <w:rPr>
-          <w:rFonts w:ascii="Tahoma" w:hAnsi="Tahoma" w:cs="Tahoma"/>
-          <w:color w:val="auto"/>
-          <w:lang w:val="es-CO"/>
-        </w:rPr>
-        <w:t>Lunes</w:t>
-      </w:r>
-      <w:proofErr w:type="gramEnd"/>
-      <w:r>
-        <w:rPr>
-          <w:rFonts w:ascii="Tahoma" w:hAnsi="Tahoma" w:cs="Tahoma"/>
-          <w:color w:val="auto"/>
-          <w:lang w:val="es-CO"/>
-        </w:rPr>
-        <w:t xml:space="preserve"> y Viernes: donde todos los miembros deben estar presentes para planear actividades durante la semana o revisar el resultado de las anteriormente planeadas, así como discutir propuestas, dificultades y soluciones encontradas para el grupo. Todo elemento que es relevante para el desarrollo del proyecto se consigna dentro del acta de la reunión (ver Anexos, Plantillas).</w:t>
+      <w:r>
+        <w:rPr>
+          <w:rFonts w:ascii="Tahoma" w:hAnsi="Tahoma" w:cs="Tahoma"/>
+          <w:color w:val="auto"/>
+          <w:lang w:val="es-CO"/>
+        </w:rPr>
+        <w:t>lunes</w:t>
+      </w:r>
+      <w:r>
+        <w:rPr>
+          <w:rFonts w:ascii="Tahoma" w:hAnsi="Tahoma" w:cs="Tahoma"/>
+          <w:color w:val="auto"/>
+          <w:lang w:val="es-CO"/>
+        </w:rPr>
+        <w:t xml:space="preserve"> y </w:t>
+      </w:r>
+      <w:r>
+        <w:rPr>
+          <w:rFonts w:ascii="Tahoma" w:hAnsi="Tahoma" w:cs="Tahoma"/>
+          <w:color w:val="auto"/>
+          <w:lang w:val="es-CO"/>
+        </w:rPr>
+        <w:t>viernes</w:t>
+      </w:r>
+      <w:r>
+        <w:rPr>
+          <w:rFonts w:ascii="Tahoma" w:hAnsi="Tahoma" w:cs="Tahoma"/>
+          <w:color w:val="auto"/>
+          <w:lang w:val="es-CO"/>
+        </w:rPr>
+        <w:t>: donde todos los miembros deben estar presentes para planear actividades durante la semana o revisar el resultado de las anteriormente planeadas, así como discutir propuestas, dificultades y soluciones encontradas para el grupo. Todo elemento que es relevante para el desarrollo del proyecto se consigna dentro del acta de la reunión (ver Anexos, Plantillas).</w:t>
       </w:r>
     </w:p>
     <w:p>
@@ -6008,59 +5855,21 @@
         </w:rPr>
         <w:t xml:space="preserve">Chat Grupal en Facebook: Dado que no todos los miembros del grupo tienen acceso a </w:t>
       </w:r>
-      <w:proofErr w:type="spellStart"/>
-      <w:r>
-        <w:rPr>
-          <w:rFonts w:ascii="Tahoma" w:hAnsi="Tahoma" w:cs="Tahoma"/>
-          <w:color w:val="auto"/>
-          <w:lang w:val="es-CO"/>
-        </w:rPr>
-        <w:t>smartphone</w:t>
-      </w:r>
-      <w:proofErr w:type="spellEnd"/>
-      <w:r>
-        <w:rPr>
-          <w:rFonts w:ascii="Tahoma" w:hAnsi="Tahoma" w:cs="Tahoma"/>
-          <w:color w:val="auto"/>
-          <w:lang w:val="es-CO"/>
-        </w:rPr>
-        <w:t xml:space="preserve"> y por lo tanto tampoco para </w:t>
-      </w:r>
-      <w:proofErr w:type="spellStart"/>
-      <w:r>
-        <w:rPr>
-          <w:rFonts w:ascii="Tahoma" w:hAnsi="Tahoma" w:cs="Tahoma"/>
-          <w:color w:val="auto"/>
-          <w:lang w:val="es-CO"/>
-        </w:rPr>
-        <w:t>Whatsapp</w:t>
-      </w:r>
-      <w:proofErr w:type="spellEnd"/>
-      <w:r>
-        <w:rPr>
-          <w:rFonts w:ascii="Tahoma" w:hAnsi="Tahoma" w:cs="Tahoma"/>
-          <w:color w:val="auto"/>
-          <w:lang w:val="es-CO"/>
-        </w:rPr>
-        <w:t xml:space="preserve"> (que resultaría una herramienta de mensajería instantánea mucho más constante para la comunicación) se decide que las comunicaciones dentro del grupo se realicen mediante un chat creado en Facebook donde participan todos los miembros del grupo de desarrollo de </w:t>
-      </w:r>
-      <w:proofErr w:type="spellStart"/>
-      <w:r>
-        <w:rPr>
-          <w:rFonts w:ascii="Tahoma" w:hAnsi="Tahoma" w:cs="Tahoma"/>
-          <w:color w:val="auto"/>
-          <w:lang w:val="es-CO"/>
-        </w:rPr>
-        <w:t>SnoutPoint</w:t>
-      </w:r>
-      <w:proofErr w:type="spellEnd"/>
-      <w:r>
-        <w:rPr>
-          <w:rFonts w:ascii="Tahoma" w:hAnsi="Tahoma" w:cs="Tahoma"/>
-          <w:color w:val="auto"/>
-          <w:lang w:val="es-CO"/>
-        </w:rPr>
-        <w:t xml:space="preserve">.  En este canal se comunican </w:t>
+      <w:r>
+        <w:rPr>
+          <w:rFonts w:ascii="Tahoma" w:hAnsi="Tahoma" w:cs="Tahoma"/>
+          <w:color w:val="auto"/>
+          <w:lang w:val="es-CO"/>
+        </w:rPr>
+        <w:t>Smartphone</w:t>
+      </w:r>
+      <w:r>
+        <w:rPr>
+          <w:rFonts w:ascii="Tahoma" w:hAnsi="Tahoma" w:cs="Tahoma"/>
+          <w:color w:val="auto"/>
+          <w:lang w:val="es-CO"/>
+        </w:rPr>
+        <w:t xml:space="preserve"> y por lo tanto tampoco para Whatsapp (que resultaría una herramienta de mensajería instantánea mucho más constante para la comunicación) se decide que las comunicaciones dentro del grupo se realicen mediante un chat creado en Facebook donde participan todos los miembros del grupo de desarrollo de SnoutPoint.  En este canal se comunican </w:t>
       </w:r>
       <w:r>
         <w:rPr>
@@ -6120,25 +5929,7 @@
           <w:color w:val="auto"/>
           <w:lang w:val="es-CO"/>
         </w:rPr>
-        <w:t xml:space="preserve">Propósito: Que los integrantes del proyecto entiendan los aspectos detallados del plan de </w:t>
-      </w:r>
-      <w:proofErr w:type="gramStart"/>
-      <w:r>
-        <w:rPr>
-          <w:rFonts w:ascii="Tahoma" w:hAnsi="Tahoma" w:cs="Tahoma"/>
-          <w:color w:val="auto"/>
-          <w:lang w:val="es-CO"/>
-        </w:rPr>
-        <w:t>proyecto</w:t>
-      </w:r>
-      <w:proofErr w:type="gramEnd"/>
-      <w:r>
-        <w:rPr>
-          <w:rFonts w:ascii="Tahoma" w:hAnsi="Tahoma" w:cs="Tahoma"/>
-          <w:color w:val="auto"/>
-          <w:lang w:val="es-CO"/>
-        </w:rPr>
-        <w:t xml:space="preserve"> y su respectiva gestión.</w:t>
+        <w:t>Propósito: Que los integrantes del proyecto entiendan los aspectos detallados del plan de proyecto y su respectiva gestión.</w:t>
       </w:r>
     </w:p>
     <w:p>
@@ -6174,6 +5965,32 @@
         </w:rPr>
         <w:t>Referencias: [1], sección 5.5</w:t>
       </w:r>
+    </w:p>
+    <w:p>
+      <w:pPr>
+        <w:pStyle w:val="Prrafodelista"/>
+        <w:keepLines/>
+        <w:widowControl w:val="0"/>
+        <w:numPr>
+          <w:ilvl w:val="0"/>
+          <w:numId w:val="4"/>
+        </w:numPr>
+        <w:spacing w:before="200" w:after="0"/>
+        <w:contextualSpacing w:val="0"/>
+        <w:outlineLvl w:val="1"/>
+        <w:rPr>
+          <w:rFonts w:ascii="Tahoma" w:hAnsi="Tahoma" w:cs="Tahoma"/>
+          <w:b/>
+          <w:bCs/>
+          <w:vanish/>
+          <w:color w:val="auto"/>
+          <w:sz w:val="26"/>
+          <w:szCs w:val="26"/>
+          <w:lang w:val="es-CO"/>
+        </w:rPr>
+      </w:pPr>
+      <w:bookmarkStart w:id="3" w:name="__RefHeading__910_1836197695"/>
+      <w:bookmarkEnd w:id="3"/>
     </w:p>
     <w:p>
       <w:pPr>
@@ -6188,8 +6005,6 @@
           <w:lang w:val="es-CO"/>
         </w:rPr>
       </w:pPr>
-      <w:bookmarkStart w:id="3" w:name="__RefHeading__910_1836197695"/>
-      <w:bookmarkEnd w:id="3"/>
       <w:r>
         <w:rPr>
           <w:rFonts w:ascii="Tahoma" w:hAnsi="Tahoma" w:cs="Tahoma"/>
@@ -6249,16 +6064,14 @@
         </w:rPr>
         <w:t xml:space="preserve">Tamaño sugerido: 3 </w:t>
       </w:r>
-      <w:proofErr w:type="gramStart"/>
-      <w:r>
-        <w:rPr>
-          <w:rFonts w:ascii="Tahoma" w:hAnsi="Tahoma" w:cs="Tahoma"/>
-          <w:color w:val="auto"/>
-          <w:lang w:val="es-CO"/>
-        </w:rPr>
-        <w:t>página</w:t>
-      </w:r>
-      <w:proofErr w:type="gramEnd"/>
+      <w:r>
+        <w:rPr>
+          <w:rFonts w:ascii="Tahoma" w:hAnsi="Tahoma" w:cs="Tahoma"/>
+          <w:color w:val="auto"/>
+          <w:lang w:val="es-CO"/>
+        </w:rPr>
+        <w:t>páginas</w:t>
+      </w:r>
       <w:r>
         <w:rPr>
           <w:rFonts w:ascii="Tahoma" w:hAnsi="Tahoma" w:cs="Tahoma"/>
@@ -6522,16 +6335,14 @@
         </w:rPr>
         <w:t xml:space="preserve">Tamaño  sugerido: 3 </w:t>
       </w:r>
-      <w:proofErr w:type="gramStart"/>
-      <w:r>
-        <w:rPr>
-          <w:rFonts w:ascii="Tahoma" w:hAnsi="Tahoma" w:cs="Tahoma"/>
-          <w:color w:val="auto"/>
-          <w:lang w:val="es-CO"/>
-        </w:rPr>
-        <w:t>página</w:t>
-      </w:r>
-      <w:proofErr w:type="gramEnd"/>
+      <w:r>
+        <w:rPr>
+          <w:rFonts w:ascii="Tahoma" w:hAnsi="Tahoma" w:cs="Tahoma"/>
+          <w:color w:val="auto"/>
+          <w:lang w:val="es-CO"/>
+        </w:rPr>
+        <w:t>páginas</w:t>
+      </w:r>
     </w:p>
     <w:p>
       <w:pPr>
@@ -6603,25 +6414,7 @@
           <w:color w:val="auto"/>
           <w:lang w:val="es-CO"/>
         </w:rPr>
-        <w:t>Recuerde un plan incluye: quien, cómo, cuándo y con qué herramientas se ejecutara el plan (además de las actividades del plan</w:t>
-      </w:r>
-      <w:proofErr w:type="gramStart"/>
-      <w:r>
-        <w:rPr>
-          <w:rFonts w:ascii="Tahoma" w:hAnsi="Tahoma" w:cs="Tahoma"/>
-          <w:color w:val="auto"/>
-          <w:lang w:val="es-CO"/>
-        </w:rPr>
-        <w:t>!</w:t>
-      </w:r>
-      <w:proofErr w:type="gramEnd"/>
-      <w:r>
-        <w:rPr>
-          <w:rFonts w:ascii="Tahoma" w:hAnsi="Tahoma" w:cs="Tahoma"/>
-          <w:color w:val="auto"/>
-          <w:lang w:val="es-CO"/>
-        </w:rPr>
-        <w:t>).</w:t>
+        <w:t>Recuerde un plan incluye: quien, cómo, cuándo y con qué herramientas se ejecutara el plan (además de las actividades del plan!).</w:t>
       </w:r>
     </w:p>
     <w:p>
@@ -7100,6 +6893,14 @@
           <w:lang w:val="es-CO"/>
         </w:rPr>
         <w:lastRenderedPageBreak/>
+        <w:t xml:space="preserve">. </w:t>
+      </w:r>
+      <w:r>
+        <w:rPr>
+          <w:rFonts w:ascii="Tahoma" w:hAnsi="Tahoma" w:cs="Tahoma"/>
+          <w:color w:val="auto"/>
+          <w:lang w:val="es-CO"/>
+        </w:rPr>
         <w:t>Monitoreo y Control del Proyecto</w:t>
       </w:r>
     </w:p>
@@ -8449,16 +8250,14 @@
         </w:rPr>
         <w:t>Descripción del plan de riesgos que se aplicara: responsable, actividades, herramientas, etc. Descripción del proceso de identificación de riesgos: diagrama BPMN con su explicación. Descripción de los momentos en el proyecto en que se realizará dicho proceso. (</w:t>
       </w:r>
-      <w:proofErr w:type="gramStart"/>
-      <w:r>
-        <w:rPr>
-          <w:rFonts w:ascii="Tahoma" w:hAnsi="Tahoma" w:cs="Tahoma"/>
-          <w:color w:val="auto"/>
-          <w:lang w:val="es-CO"/>
-        </w:rPr>
-        <w:t>tamaño</w:t>
-      </w:r>
-      <w:proofErr w:type="gramEnd"/>
+      <w:r>
+        <w:rPr>
+          <w:rFonts w:ascii="Tahoma" w:hAnsi="Tahoma" w:cs="Tahoma"/>
+          <w:color w:val="auto"/>
+          <w:lang w:val="es-CO"/>
+        </w:rPr>
+        <w:t>Tamaño</w:t>
+      </w:r>
       <w:r>
         <w:rPr>
           <w:rFonts w:ascii="Tahoma" w:hAnsi="Tahoma" w:cs="Tahoma"/>
@@ -8688,25 +8487,7 @@
           <w:color w:val="auto"/>
           <w:lang w:val="es-CO"/>
         </w:rPr>
-        <w:t xml:space="preserve">Se define que la política de versionamiento se hará añadiendo a los documentos el sufijo </w:t>
-      </w:r>
-      <w:proofErr w:type="spellStart"/>
-      <w:r>
-        <w:rPr>
-          <w:rFonts w:ascii="Tahoma" w:hAnsi="Tahoma" w:cs="Tahoma"/>
-          <w:color w:val="auto"/>
-          <w:lang w:val="es-CO"/>
-        </w:rPr>
-        <w:t>vA.B.C</w:t>
-      </w:r>
-      <w:proofErr w:type="spellEnd"/>
-      <w:r>
-        <w:rPr>
-          <w:rFonts w:ascii="Tahoma" w:hAnsi="Tahoma" w:cs="Tahoma"/>
-          <w:color w:val="auto"/>
-          <w:lang w:val="es-CO"/>
-        </w:rPr>
-        <w:t>.</w:t>
+        <w:t>Se define que la política de versionamiento se hará añadiendo a los documentos el sufijo vA.B.C.</w:t>
       </w:r>
       <w:r>
         <w:rPr>
@@ -8767,6 +8548,7 @@
           <w:id w:val="-358896348"/>
           <w:citation/>
         </w:sdtPr>
+        <w:sdtEndPr/>
         <w:sdtContent>
           <w:r>
             <w:rPr>
@@ -8863,6 +8645,7 @@
           <w:id w:val="1450040674"/>
           <w:citation/>
         </w:sdtPr>
+        <w:sdtEndPr/>
         <w:sdtContent>
           <w:r>
             <w:rPr>
@@ -8951,6 +8734,7 @@
           <w:id w:val="514498974"/>
           <w:citation/>
         </w:sdtPr>
+        <w:sdtEndPr/>
         <w:sdtContent>
           <w:r>
             <w:rPr>
@@ -9119,39 +8903,7 @@
           <w:rFonts w:ascii="Tahoma" w:hAnsi="Tahoma" w:cs="Tahoma"/>
           <w:color w:val="auto"/>
         </w:rPr>
-        <w:t xml:space="preserve">á apoyada mediante etiquetado de </w:t>
-      </w:r>
-      <w:proofErr w:type="spellStart"/>
-      <w:r>
-        <w:rPr>
-          <w:rFonts w:ascii="Tahoma" w:hAnsi="Tahoma" w:cs="Tahoma"/>
-          <w:color w:val="auto"/>
-        </w:rPr>
-        <w:t>SourceTree</w:t>
-      </w:r>
-      <w:proofErr w:type="spellEnd"/>
-      <w:r>
-        <w:rPr>
-          <w:rFonts w:ascii="Tahoma" w:hAnsi="Tahoma" w:cs="Tahoma"/>
-          <w:color w:val="auto"/>
-        </w:rPr>
-        <w:t xml:space="preserve"> en </w:t>
-      </w:r>
-      <w:proofErr w:type="spellStart"/>
-      <w:r>
-        <w:rPr>
-          <w:rFonts w:ascii="Tahoma" w:hAnsi="Tahoma" w:cs="Tahoma"/>
-          <w:color w:val="auto"/>
-        </w:rPr>
-        <w:t>GitHub</w:t>
-      </w:r>
-      <w:proofErr w:type="spellEnd"/>
-      <w:r>
-        <w:rPr>
-          <w:rFonts w:ascii="Tahoma" w:hAnsi="Tahoma" w:cs="Tahoma"/>
-          <w:color w:val="auto"/>
-        </w:rPr>
-        <w:t xml:space="preserve"> (Revisar Métodos y Herramientas), actualizando los documentos en el repositorio asignado y permitiendo a los demás miembros del equipo </w:t>
+        <w:t xml:space="preserve">á apoyada mediante etiquetado de SourceTree en GitHub (Revisar Métodos y Herramientas), actualizando los documentos en el repositorio asignado y permitiendo a los demás miembros del equipo </w:t>
       </w:r>
       <w:r>
         <w:rPr>
@@ -9407,14 +9159,7 @@
           <w:rFonts w:ascii="Tahoma" w:hAnsi="Tahoma" w:cs="Tahoma"/>
           <w:color w:val="auto"/>
         </w:rPr>
-        <w:t xml:space="preserve">Al igual que el SPMP, luego de la retroalimentación del cliente, </w:t>
-      </w:r>
-      <w:r>
-        <w:rPr>
-          <w:rFonts w:ascii="Tahoma" w:hAnsi="Tahoma" w:cs="Tahoma"/>
-          <w:color w:val="auto"/>
-        </w:rPr>
-        <w:t>el número de entrega se incrementará y los números de versión y revisión reiniciarán en cero.</w:t>
+        <w:t>Al igual que el SPMP, luego de la retroalimentación del cliente, el número de entrega se incrementará y los números de versión y revisión reiniciarán en cero.</w:t>
       </w:r>
     </w:p>
     <w:p>
@@ -9506,16 +9251,14 @@
         </w:rPr>
         <w:t>Enumerar las métricas a utilizar (referenciando las secciones que las detallen) y relación con los planes en los que se usarán (tamaño sugerido</w:t>
       </w:r>
-      <w:proofErr w:type="gramStart"/>
-      <w:r>
-        <w:rPr>
-          <w:rFonts w:ascii="Tahoma" w:hAnsi="Tahoma" w:cs="Tahoma"/>
-          <w:color w:val="auto"/>
-          <w:lang w:val="es-CO"/>
-        </w:rPr>
-        <w:t>:  1</w:t>
-      </w:r>
-      <w:proofErr w:type="gramEnd"/>
+      <w:r>
+        <w:rPr>
+          <w:rFonts w:ascii="Tahoma" w:hAnsi="Tahoma" w:cs="Tahoma"/>
+          <w:color w:val="auto"/>
+          <w:lang w:val="es-CO"/>
+        </w:rPr>
+        <w:t>: 1</w:t>
+      </w:r>
       <w:r>
         <w:rPr>
           <w:rFonts w:ascii="Tahoma" w:hAnsi="Tahoma" w:cs="Tahoma"/>
@@ -9542,23 +9285,37 @@
         </w:rPr>
         <w:t>Descripción de los procesos para recolectar métricas. Para cada métrica: quién la recolecta, cuándo lo hace, qué herramientas utiliza; quién procesa la información recolectada y la consolida, cómo lo hace, qué herramientas utiliza; cómo se utiliza la información consolidada en el proyecto. (</w:t>
       </w:r>
-      <w:proofErr w:type="gramStart"/>
-      <w:r>
-        <w:rPr>
-          <w:rFonts w:ascii="Tahoma" w:hAnsi="Tahoma" w:cs="Tahoma"/>
-          <w:color w:val="auto"/>
-          <w:lang w:val="es-CO"/>
-        </w:rPr>
-        <w:t>tamaño</w:t>
-      </w:r>
-      <w:proofErr w:type="gramEnd"/>
-      <w:r>
-        <w:rPr>
-          <w:rFonts w:ascii="Tahoma" w:hAnsi="Tahoma" w:cs="Tahoma"/>
-          <w:color w:val="auto"/>
-          <w:lang w:val="es-CO"/>
-        </w:rPr>
-        <w:t xml:space="preserve"> sugerido:  1 página)</w:t>
+      <w:r>
+        <w:rPr>
+          <w:rFonts w:ascii="Tahoma" w:hAnsi="Tahoma" w:cs="Tahoma"/>
+          <w:color w:val="auto"/>
+          <w:lang w:val="es-CO"/>
+        </w:rPr>
+        <w:t>Tamaño</w:t>
+      </w:r>
+      <w:r>
+        <w:rPr>
+          <w:rFonts w:ascii="Tahoma" w:hAnsi="Tahoma" w:cs="Tahoma"/>
+          <w:color w:val="auto"/>
+          <w:lang w:val="es-CO"/>
+        </w:rPr>
+        <w:t xml:space="preserve"> sugerido</w:t>
+      </w:r>
+      <w:r>
+        <w:rPr>
+          <w:rFonts w:ascii="Tahoma" w:hAnsi="Tahoma" w:cs="Tahoma"/>
+          <w:color w:val="auto"/>
+          <w:lang w:val="es-CO"/>
+        </w:rPr>
+        <w:t>: 1</w:t>
+      </w:r>
+      <w:r>
+        <w:rPr>
+          <w:rFonts w:ascii="Tahoma" w:hAnsi="Tahoma" w:cs="Tahoma"/>
+          <w:color w:val="auto"/>
+          <w:lang w:val="es-CO"/>
+        </w:rPr>
+        <w:t xml:space="preserve"> página)</w:t>
       </w:r>
     </w:p>
     <w:p>
@@ -9769,7 +9526,6 @@
         </w:rPr>
         <w:t xml:space="preserve">Es importante tener en cuenta que hasta antes de esta sección, el documento debe ser </w:t>
       </w:r>
-      <w:proofErr w:type="spellStart"/>
       <w:r>
         <w:rPr>
           <w:rFonts w:ascii="Tahoma" w:hAnsi="Tahoma" w:cs="Tahoma"/>
@@ -9779,7 +9535,6 @@
         </w:rPr>
         <w:t>autocontenido</w:t>
       </w:r>
-      <w:proofErr w:type="spellEnd"/>
       <w:r>
         <w:rPr>
           <w:rFonts w:ascii="Tahoma" w:hAnsi="Tahoma" w:cs="Tahoma"/>
@@ -9854,25 +9609,7 @@
           <w:color w:val="auto"/>
           <w:lang w:val="es-CO"/>
         </w:rPr>
-        <w:t xml:space="preserve">Indique aquí todas las referencias bibliográficas utilizadas en el documento. Utilice formato IEEE o APA para definirlas. Para administrar automáticamente las referencias, se recomienda el uso de la herramienta </w:t>
-      </w:r>
-      <w:proofErr w:type="spellStart"/>
-      <w:r>
-        <w:rPr>
-          <w:rFonts w:ascii="Tahoma" w:hAnsi="Tahoma" w:cs="Tahoma"/>
-          <w:color w:val="auto"/>
-          <w:lang w:val="es-CO"/>
-        </w:rPr>
-        <w:t>Zotero</w:t>
-      </w:r>
-      <w:proofErr w:type="spellEnd"/>
-      <w:r>
-        <w:rPr>
-          <w:rFonts w:ascii="Tahoma" w:hAnsi="Tahoma" w:cs="Tahoma"/>
-          <w:color w:val="auto"/>
-          <w:lang w:val="es-CO"/>
-        </w:rPr>
-        <w:t xml:space="preserve"> (www.zotero.org).</w:t>
+        <w:t>Indique aquí todas las referencias bibliográficas utilizadas en el documento. Utilice formato IEEE o APA para definirlas. Para administrar automáticamente las referencias, se recomienda el uso de la herramienta Zotero (www.zotero.org).</w:t>
       </w:r>
     </w:p>
     <w:p>
@@ -10552,6 +10289,119 @@
     </w:lvl>
   </w:abstractNum>
   <w:abstractNum w:abstractNumId="3">
+    <w:nsid w:val="0C124F0B"/>
+    <w:multiLevelType w:val="hybridMultilevel"/>
+    <w:tmpl w:val="5AEC8418"/>
+    <w:lvl w:ilvl="0" w:tplc="0C0A0001">
+      <w:start w:val="1"/>
+      <w:numFmt w:val="bullet"/>
+      <w:lvlText w:val=""/>
+      <w:lvlJc w:val="left"/>
+      <w:pPr>
+        <w:ind w:left="360" w:hanging="360"/>
+      </w:pPr>
+      <w:rPr>
+        <w:rFonts w:ascii="Symbol" w:hAnsi="Symbol" w:hint="default"/>
+      </w:rPr>
+    </w:lvl>
+    <w:lvl w:ilvl="1" w:tplc="0C0A0003">
+      <w:start w:val="1"/>
+      <w:numFmt w:val="bullet"/>
+      <w:lvlText w:val="o"/>
+      <w:lvlJc w:val="left"/>
+      <w:pPr>
+        <w:ind w:left="1080" w:hanging="360"/>
+      </w:pPr>
+      <w:rPr>
+        <w:rFonts w:ascii="Courier New" w:hAnsi="Courier New" w:cs="Courier New" w:hint="default"/>
+      </w:rPr>
+    </w:lvl>
+    <w:lvl w:ilvl="2" w:tplc="0C0A0005" w:tentative="1">
+      <w:start w:val="1"/>
+      <w:numFmt w:val="bullet"/>
+      <w:lvlText w:val=""/>
+      <w:lvlJc w:val="left"/>
+      <w:pPr>
+        <w:ind w:left="1800" w:hanging="360"/>
+      </w:pPr>
+      <w:rPr>
+        <w:rFonts w:ascii="Wingdings" w:hAnsi="Wingdings" w:hint="default"/>
+      </w:rPr>
+    </w:lvl>
+    <w:lvl w:ilvl="3" w:tplc="0C0A0001" w:tentative="1">
+      <w:start w:val="1"/>
+      <w:numFmt w:val="bullet"/>
+      <w:lvlText w:val=""/>
+      <w:lvlJc w:val="left"/>
+      <w:pPr>
+        <w:ind w:left="2520" w:hanging="360"/>
+      </w:pPr>
+      <w:rPr>
+        <w:rFonts w:ascii="Symbol" w:hAnsi="Symbol" w:hint="default"/>
+      </w:rPr>
+    </w:lvl>
+    <w:lvl w:ilvl="4" w:tplc="0C0A0003" w:tentative="1">
+      <w:start w:val="1"/>
+      <w:numFmt w:val="bullet"/>
+      <w:lvlText w:val="o"/>
+      <w:lvlJc w:val="left"/>
+      <w:pPr>
+        <w:ind w:left="3240" w:hanging="360"/>
+      </w:pPr>
+      <w:rPr>
+        <w:rFonts w:ascii="Courier New" w:hAnsi="Courier New" w:cs="Courier New" w:hint="default"/>
+      </w:rPr>
+    </w:lvl>
+    <w:lvl w:ilvl="5" w:tplc="0C0A0005" w:tentative="1">
+      <w:start w:val="1"/>
+      <w:numFmt w:val="bullet"/>
+      <w:lvlText w:val=""/>
+      <w:lvlJc w:val="left"/>
+      <w:pPr>
+        <w:ind w:left="3960" w:hanging="360"/>
+      </w:pPr>
+      <w:rPr>
+        <w:rFonts w:ascii="Wingdings" w:hAnsi="Wingdings" w:hint="default"/>
+      </w:rPr>
+    </w:lvl>
+    <w:lvl w:ilvl="6" w:tplc="0C0A0001" w:tentative="1">
+      <w:start w:val="1"/>
+      <w:numFmt w:val="bullet"/>
+      <w:lvlText w:val=""/>
+      <w:lvlJc w:val="left"/>
+      <w:pPr>
+        <w:ind w:left="4680" w:hanging="360"/>
+      </w:pPr>
+      <w:rPr>
+        <w:rFonts w:ascii="Symbol" w:hAnsi="Symbol" w:hint="default"/>
+      </w:rPr>
+    </w:lvl>
+    <w:lvl w:ilvl="7" w:tplc="0C0A0003" w:tentative="1">
+      <w:start w:val="1"/>
+      <w:numFmt w:val="bullet"/>
+      <w:lvlText w:val="o"/>
+      <w:lvlJc w:val="left"/>
+      <w:pPr>
+        <w:ind w:left="5400" w:hanging="360"/>
+      </w:pPr>
+      <w:rPr>
+        <w:rFonts w:ascii="Courier New" w:hAnsi="Courier New" w:cs="Courier New" w:hint="default"/>
+      </w:rPr>
+    </w:lvl>
+    <w:lvl w:ilvl="8" w:tplc="0C0A0005" w:tentative="1">
+      <w:start w:val="1"/>
+      <w:numFmt w:val="bullet"/>
+      <w:lvlText w:val=""/>
+      <w:lvlJc w:val="left"/>
+      <w:pPr>
+        <w:ind w:left="6120" w:hanging="360"/>
+      </w:pPr>
+      <w:rPr>
+        <w:rFonts w:ascii="Wingdings" w:hAnsi="Wingdings" w:hint="default"/>
+      </w:rPr>
+    </w:lvl>
+  </w:abstractNum>
+  <w:abstractNum w:abstractNumId="4">
     <w:nsid w:val="0F35207D"/>
     <w:multiLevelType w:val="hybridMultilevel"/>
     <w:tmpl w:val="25B4DA6E"/>
@@ -10664,7 +10514,7 @@
       </w:rPr>
     </w:lvl>
   </w:abstractNum>
-  <w:abstractNum w:abstractNumId="4">
+  <w:abstractNum w:abstractNumId="5">
     <w:nsid w:val="12E9184D"/>
     <w:multiLevelType w:val="hybridMultilevel"/>
     <w:tmpl w:val="065A1C88"/>
@@ -10777,7 +10627,7 @@
       </w:rPr>
     </w:lvl>
   </w:abstractNum>
-  <w:abstractNum w:abstractNumId="5">
+  <w:abstractNum w:abstractNumId="6">
     <w:nsid w:val="15690C82"/>
     <w:multiLevelType w:val="hybridMultilevel"/>
     <w:tmpl w:val="F238DB1C"/>
@@ -10890,7 +10740,7 @@
       </w:rPr>
     </w:lvl>
   </w:abstractNum>
-  <w:abstractNum w:abstractNumId="6">
+  <w:abstractNum w:abstractNumId="7">
     <w:nsid w:val="17E84B8B"/>
     <w:multiLevelType w:val="hybridMultilevel"/>
     <w:tmpl w:val="94586456"/>
@@ -11003,7 +10853,7 @@
       </w:rPr>
     </w:lvl>
   </w:abstractNum>
-  <w:abstractNum w:abstractNumId="7">
+  <w:abstractNum w:abstractNumId="8">
     <w:nsid w:val="206E55AD"/>
     <w:multiLevelType w:val="hybridMultilevel"/>
     <w:tmpl w:val="2230E736"/>
@@ -11116,7 +10966,7 @@
       </w:rPr>
     </w:lvl>
   </w:abstractNum>
-  <w:abstractNum w:abstractNumId="8">
+  <w:abstractNum w:abstractNumId="9">
     <w:nsid w:val="252E189B"/>
     <w:multiLevelType w:val="hybridMultilevel"/>
     <w:tmpl w:val="4BF2E52E"/>
@@ -11229,7 +11079,7 @@
       </w:rPr>
     </w:lvl>
   </w:abstractNum>
-  <w:abstractNum w:abstractNumId="9">
+  <w:abstractNum w:abstractNumId="10">
     <w:nsid w:val="2F8830FA"/>
     <w:multiLevelType w:val="hybridMultilevel"/>
     <w:tmpl w:val="AC5A8726"/>
@@ -11342,7 +11192,7 @@
       </w:rPr>
     </w:lvl>
   </w:abstractNum>
-  <w:abstractNum w:abstractNumId="10">
+  <w:abstractNum w:abstractNumId="11">
     <w:nsid w:val="3A075A79"/>
     <w:multiLevelType w:val="hybridMultilevel"/>
     <w:tmpl w:val="21482EE6"/>
@@ -11455,7 +11305,7 @@
       </w:rPr>
     </w:lvl>
   </w:abstractNum>
-  <w:abstractNum w:abstractNumId="11">
+  <w:abstractNum w:abstractNumId="12">
     <w:nsid w:val="41244F5A"/>
     <w:multiLevelType w:val="hybridMultilevel"/>
     <w:tmpl w:val="D8000D9A"/>
@@ -11541,7 +11391,7 @@
       </w:pPr>
     </w:lvl>
   </w:abstractNum>
-  <w:abstractNum w:abstractNumId="12">
+  <w:abstractNum w:abstractNumId="13">
     <w:nsid w:val="41715B86"/>
     <w:multiLevelType w:val="hybridMultilevel"/>
     <w:tmpl w:val="FDBA549C"/>
@@ -11654,7 +11504,7 @@
       </w:rPr>
     </w:lvl>
   </w:abstractNum>
-  <w:abstractNum w:abstractNumId="13">
+  <w:abstractNum w:abstractNumId="14">
     <w:nsid w:val="44CB6131"/>
     <w:multiLevelType w:val="hybridMultilevel"/>
     <w:tmpl w:val="C8D05B64"/>
@@ -11767,7 +11617,7 @@
       </w:rPr>
     </w:lvl>
   </w:abstractNum>
-  <w:abstractNum w:abstractNumId="14">
+  <w:abstractNum w:abstractNumId="15">
     <w:nsid w:val="47F01146"/>
     <w:multiLevelType w:val="hybridMultilevel"/>
     <w:tmpl w:val="D876B418"/>
@@ -11880,7 +11730,7 @@
       </w:rPr>
     </w:lvl>
   </w:abstractNum>
-  <w:abstractNum w:abstractNumId="15">
+  <w:abstractNum w:abstractNumId="16">
     <w:nsid w:val="50952B84"/>
     <w:multiLevelType w:val="hybridMultilevel"/>
     <w:tmpl w:val="258CD69E"/>
@@ -11993,7 +11843,7 @@
       </w:rPr>
     </w:lvl>
   </w:abstractNum>
-  <w:abstractNum w:abstractNumId="16">
+  <w:abstractNum w:abstractNumId="17">
     <w:nsid w:val="542378E7"/>
     <w:multiLevelType w:val="hybridMultilevel"/>
     <w:tmpl w:val="2BBA0336"/>
@@ -12106,7 +11956,7 @@
       </w:rPr>
     </w:lvl>
   </w:abstractNum>
-  <w:abstractNum w:abstractNumId="17">
+  <w:abstractNum w:abstractNumId="18">
     <w:nsid w:val="54A16016"/>
     <w:multiLevelType w:val="hybridMultilevel"/>
     <w:tmpl w:val="08702956"/>
@@ -12219,7 +12069,7 @@
       </w:rPr>
     </w:lvl>
   </w:abstractNum>
-  <w:abstractNum w:abstractNumId="18">
+  <w:abstractNum w:abstractNumId="19">
     <w:nsid w:val="5D3633B5"/>
     <w:multiLevelType w:val="hybridMultilevel"/>
     <w:tmpl w:val="B0BEE970"/>
@@ -12332,7 +12182,7 @@
       </w:rPr>
     </w:lvl>
   </w:abstractNum>
-  <w:abstractNum w:abstractNumId="19">
+  <w:abstractNum w:abstractNumId="20">
     <w:nsid w:val="685E29E1"/>
     <w:multiLevelType w:val="hybridMultilevel"/>
     <w:tmpl w:val="BA9451B2"/>
@@ -12418,7 +12268,7 @@
       </w:pPr>
     </w:lvl>
   </w:abstractNum>
-  <w:abstractNum w:abstractNumId="20">
+  <w:abstractNum w:abstractNumId="21">
     <w:nsid w:val="698157CC"/>
     <w:multiLevelType w:val="hybridMultilevel"/>
     <w:tmpl w:val="F0A45610"/>
@@ -12531,7 +12381,7 @@
       </w:rPr>
     </w:lvl>
   </w:abstractNum>
-  <w:abstractNum w:abstractNumId="21">
+  <w:abstractNum w:abstractNumId="22">
     <w:nsid w:val="6C193701"/>
     <w:multiLevelType w:val="hybridMultilevel"/>
     <w:tmpl w:val="AF7E2822"/>
@@ -12644,7 +12494,7 @@
       </w:rPr>
     </w:lvl>
   </w:abstractNum>
-  <w:abstractNum w:abstractNumId="22">
+  <w:abstractNum w:abstractNumId="23">
     <w:nsid w:val="6C850618"/>
     <w:multiLevelType w:val="hybridMultilevel"/>
     <w:tmpl w:val="CAAC9EA2"/>
@@ -12757,7 +12607,93 @@
       </w:rPr>
     </w:lvl>
   </w:abstractNum>
-  <w:abstractNum w:abstractNumId="23">
+  <w:abstractNum w:abstractNumId="24">
+    <w:nsid w:val="7148244B"/>
+    <w:multiLevelType w:val="hybridMultilevel"/>
+    <w:tmpl w:val="08224FE8"/>
+    <w:lvl w:ilvl="0" w:tplc="0C0A000F">
+      <w:start w:val="1"/>
+      <w:numFmt w:val="decimal"/>
+      <w:lvlText w:val="%1."/>
+      <w:lvlJc w:val="left"/>
+      <w:pPr>
+        <w:ind w:left="360" w:hanging="360"/>
+      </w:pPr>
+    </w:lvl>
+    <w:lvl w:ilvl="1" w:tplc="0C0A0019" w:tentative="1">
+      <w:start w:val="1"/>
+      <w:numFmt w:val="lowerLetter"/>
+      <w:lvlText w:val="%2."/>
+      <w:lvlJc w:val="left"/>
+      <w:pPr>
+        <w:ind w:left="1080" w:hanging="360"/>
+      </w:pPr>
+    </w:lvl>
+    <w:lvl w:ilvl="2" w:tplc="0C0A001B" w:tentative="1">
+      <w:start w:val="1"/>
+      <w:numFmt w:val="lowerRoman"/>
+      <w:lvlText w:val="%3."/>
+      <w:lvlJc w:val="right"/>
+      <w:pPr>
+        <w:ind w:left="1800" w:hanging="180"/>
+      </w:pPr>
+    </w:lvl>
+    <w:lvl w:ilvl="3" w:tplc="0C0A000F" w:tentative="1">
+      <w:start w:val="1"/>
+      <w:numFmt w:val="decimal"/>
+      <w:lvlText w:val="%4."/>
+      <w:lvlJc w:val="left"/>
+      <w:pPr>
+        <w:ind w:left="2520" w:hanging="360"/>
+      </w:pPr>
+    </w:lvl>
+    <w:lvl w:ilvl="4" w:tplc="0C0A0019" w:tentative="1">
+      <w:start w:val="1"/>
+      <w:numFmt w:val="lowerLetter"/>
+      <w:lvlText w:val="%5."/>
+      <w:lvlJc w:val="left"/>
+      <w:pPr>
+        <w:ind w:left="3240" w:hanging="360"/>
+      </w:pPr>
+    </w:lvl>
+    <w:lvl w:ilvl="5" w:tplc="0C0A001B" w:tentative="1">
+      <w:start w:val="1"/>
+      <w:numFmt w:val="lowerRoman"/>
+      <w:lvlText w:val="%6."/>
+      <w:lvlJc w:val="right"/>
+      <w:pPr>
+        <w:ind w:left="3960" w:hanging="180"/>
+      </w:pPr>
+    </w:lvl>
+    <w:lvl w:ilvl="6" w:tplc="0C0A000F" w:tentative="1">
+      <w:start w:val="1"/>
+      <w:numFmt w:val="decimal"/>
+      <w:lvlText w:val="%7."/>
+      <w:lvlJc w:val="left"/>
+      <w:pPr>
+        <w:ind w:left="4680" w:hanging="360"/>
+      </w:pPr>
+    </w:lvl>
+    <w:lvl w:ilvl="7" w:tplc="0C0A0019" w:tentative="1">
+      <w:start w:val="1"/>
+      <w:numFmt w:val="lowerLetter"/>
+      <w:lvlText w:val="%8."/>
+      <w:lvlJc w:val="left"/>
+      <w:pPr>
+        <w:ind w:left="5400" w:hanging="360"/>
+      </w:pPr>
+    </w:lvl>
+    <w:lvl w:ilvl="8" w:tplc="0C0A001B" w:tentative="1">
+      <w:start w:val="1"/>
+      <w:numFmt w:val="lowerRoman"/>
+      <w:lvlText w:val="%9."/>
+      <w:lvlJc w:val="right"/>
+      <w:pPr>
+        <w:ind w:left="6120" w:hanging="180"/>
+      </w:pPr>
+    </w:lvl>
+  </w:abstractNum>
+  <w:abstractNum w:abstractNumId="25">
     <w:nsid w:val="734F7ECF"/>
     <w:multiLevelType w:val="multilevel"/>
     <w:tmpl w:val="3FAAC658"/>
@@ -12870,18 +12806,21 @@
       </w:rPr>
     </w:lvl>
   </w:abstractNum>
-  <w:abstractNum w:abstractNumId="24">
+  <w:abstractNum w:abstractNumId="26">
     <w:nsid w:val="73641EE5"/>
     <w:multiLevelType w:val="multilevel"/>
-    <w:tmpl w:val="F22AB4C4"/>
+    <w:tmpl w:val="51548B0C"/>
     <w:lvl w:ilvl="0">
       <w:start w:val="1"/>
       <w:numFmt w:val="decimal"/>
-      <w:lvlText w:val=""/>
+      <w:lvlText w:val="%1"/>
       <w:lvlJc w:val="left"/>
       <w:pPr>
         <w:ind w:left="432" w:hanging="432"/>
       </w:pPr>
+      <w:rPr>
+        <w:rFonts w:hint="default"/>
+      </w:rPr>
     </w:lvl>
     <w:lvl w:ilvl="1">
       <w:start w:val="1"/>
@@ -12891,6 +12830,9 @@
       <w:pPr>
         <w:ind w:left="576" w:hanging="576"/>
       </w:pPr>
+      <w:rPr>
+        <w:rFonts w:hint="default"/>
+      </w:rPr>
     </w:lvl>
     <w:lvl w:ilvl="2">
       <w:start w:val="1"/>
@@ -12901,6 +12843,7 @@
         <w:ind w:left="720" w:hanging="720"/>
       </w:pPr>
       <w:rPr>
+        <w:rFonts w:hint="default"/>
         <w:sz w:val="22"/>
         <w:szCs w:val="22"/>
       </w:rPr>
@@ -12913,6 +12856,9 @@
       <w:pPr>
         <w:ind w:left="864" w:hanging="864"/>
       </w:pPr>
+      <w:rPr>
+        <w:rFonts w:hint="default"/>
+      </w:rPr>
     </w:lvl>
     <w:lvl w:ilvl="4">
       <w:start w:val="1"/>
@@ -12922,6 +12868,9 @@
       <w:pPr>
         <w:ind w:left="1008" w:hanging="1008"/>
       </w:pPr>
+      <w:rPr>
+        <w:rFonts w:hint="default"/>
+      </w:rPr>
     </w:lvl>
     <w:lvl w:ilvl="5">
       <w:start w:val="1"/>
@@ -12931,6 +12880,9 @@
       <w:pPr>
         <w:ind w:left="1152" w:hanging="1152"/>
       </w:pPr>
+      <w:rPr>
+        <w:rFonts w:hint="default"/>
+      </w:rPr>
     </w:lvl>
     <w:lvl w:ilvl="6">
       <w:start w:val="1"/>
@@ -12940,6 +12892,9 @@
       <w:pPr>
         <w:ind w:left="1296" w:hanging="1296"/>
       </w:pPr>
+      <w:rPr>
+        <w:rFonts w:hint="default"/>
+      </w:rPr>
     </w:lvl>
     <w:lvl w:ilvl="7">
       <w:start w:val="1"/>
@@ -12949,6 +12904,9 @@
       <w:pPr>
         <w:ind w:left="1440" w:hanging="1440"/>
       </w:pPr>
+      <w:rPr>
+        <w:rFonts w:hint="default"/>
+      </w:rPr>
     </w:lvl>
     <w:lvl w:ilvl="8">
       <w:start w:val="1"/>
@@ -12958,9 +12916,12 @@
       <w:pPr>
         <w:ind w:left="1584" w:hanging="1584"/>
       </w:pPr>
+      <w:rPr>
+        <w:rFonts w:hint="default"/>
+      </w:rPr>
     </w:lvl>
   </w:abstractNum>
-  <w:abstractNum w:abstractNumId="25">
+  <w:abstractNum w:abstractNumId="27">
     <w:nsid w:val="79185FB7"/>
     <w:multiLevelType w:val="hybridMultilevel"/>
     <w:tmpl w:val="521A0A54"/>
@@ -13073,7 +13034,7 @@
       </w:rPr>
     </w:lvl>
   </w:abstractNum>
-  <w:abstractNum w:abstractNumId="26">
+  <w:abstractNum w:abstractNumId="28">
     <w:nsid w:val="7EF37AEC"/>
     <w:multiLevelType w:val="multilevel"/>
     <w:tmpl w:val="E1D65958"/>
@@ -13195,85 +13156,91 @@
     </w:lvl>
   </w:abstractNum>
   <w:num w:numId="1">
-    <w:abstractNumId w:val="13"/>
+    <w:abstractNumId w:val="14"/>
   </w:num>
   <w:num w:numId="2">
+    <w:abstractNumId w:val="28"/>
+  </w:num>
+  <w:num w:numId="3">
+    <w:abstractNumId w:val="8"/>
+  </w:num>
+  <w:num w:numId="4">
     <w:abstractNumId w:val="26"/>
   </w:num>
-  <w:num w:numId="3">
-    <w:abstractNumId w:val="7"/>
+  <w:num w:numId="5">
+    <w:abstractNumId w:val="25"/>
   </w:num>
-  <w:num w:numId="4">
-    <w:abstractNumId w:val="24"/>
+  <w:num w:numId="6">
+    <w:abstractNumId w:val="4"/>
   </w:num>
-  <w:num w:numId="5">
+  <w:num w:numId="7">
+    <w:abstractNumId w:val="10"/>
+  </w:num>
+  <w:num w:numId="8">
+    <w:abstractNumId w:val="9"/>
+  </w:num>
+  <w:num w:numId="9">
     <w:abstractNumId w:val="23"/>
   </w:num>
-  <w:num w:numId="6">
-    <w:abstractNumId w:val="3"/>
-  </w:num>
-  <w:num w:numId="7">
-    <w:abstractNumId w:val="9"/>
-  </w:num>
-  <w:num w:numId="8">
-    <w:abstractNumId w:val="8"/>
-  </w:num>
-  <w:num w:numId="9">
-    <w:abstractNumId w:val="22"/>
-  </w:num>
   <w:num w:numId="10">
-    <w:abstractNumId w:val="10"/>
+    <w:abstractNumId w:val="11"/>
   </w:num>
   <w:num w:numId="11">
-    <w:abstractNumId w:val="14"/>
+    <w:abstractNumId w:val="15"/>
   </w:num>
   <w:num w:numId="12">
-    <w:abstractNumId w:val="17"/>
+    <w:abstractNumId w:val="18"/>
   </w:num>
   <w:num w:numId="13">
-    <w:abstractNumId w:val="15"/>
+    <w:abstractNumId w:val="16"/>
   </w:num>
   <w:num w:numId="14">
-    <w:abstractNumId w:val="4"/>
+    <w:abstractNumId w:val="5"/>
   </w:num>
   <w:num w:numId="15">
-    <w:abstractNumId w:val="5"/>
+    <w:abstractNumId w:val="6"/>
   </w:num>
   <w:num w:numId="16">
     <w:abstractNumId w:val="1"/>
   </w:num>
   <w:num w:numId="17">
-    <w:abstractNumId w:val="12"/>
+    <w:abstractNumId w:val="13"/>
   </w:num>
   <w:num w:numId="18">
-    <w:abstractNumId w:val="6"/>
+    <w:abstractNumId w:val="7"/>
   </w:num>
   <w:num w:numId="19">
-    <w:abstractNumId w:val="19"/>
+    <w:abstractNumId w:val="20"/>
   </w:num>
   <w:num w:numId="20">
     <w:abstractNumId w:val="2"/>
   </w:num>
   <w:num w:numId="21">
-    <w:abstractNumId w:val="11"/>
+    <w:abstractNumId w:val="12"/>
   </w:num>
   <w:num w:numId="22">
-    <w:abstractNumId w:val="25"/>
+    <w:abstractNumId w:val="27"/>
   </w:num>
   <w:num w:numId="23">
-    <w:abstractNumId w:val="18"/>
+    <w:abstractNumId w:val="19"/>
   </w:num>
   <w:num w:numId="24">
-    <w:abstractNumId w:val="16"/>
+    <w:abstractNumId w:val="17"/>
   </w:num>
   <w:num w:numId="25">
     <w:abstractNumId w:val="0"/>
   </w:num>
   <w:num w:numId="26">
-    <w:abstractNumId w:val="20"/>
+    <w:abstractNumId w:val="21"/>
   </w:num>
   <w:num w:numId="27">
-    <w:abstractNumId w:val="21"/>
+    <w:abstractNumId w:val="22"/>
+  </w:num>
+  <w:num w:numId="28">
+    <w:abstractNumId w:val="24"/>
+  </w:num>
+  <w:num w:numId="29">
+    <w:abstractNumId w:val="3"/>
   </w:num>
 </w:numbering>
 </file>
@@ -13530,6 +13497,7 @@
   <w:style w:type="character" w:default="1" w:styleId="Fuentedeprrafopredeter">
     <w:name w:val="Default Paragraph Font"/>
     <w:uiPriority w:val="1"/>
+    <w:semiHidden/>
     <w:unhideWhenUsed/>
   </w:style>
   <w:style w:type="table" w:default="1" w:styleId="Tablanormal">
@@ -14085,6 +14053,7 @@
   <w:style w:type="character" w:default="1" w:styleId="Fuentedeprrafopredeter">
     <w:name w:val="Default Paragraph Font"/>
     <w:uiPriority w:val="1"/>
+    <w:semiHidden/>
     <w:unhideWhenUsed/>
   </w:style>
   <w:style w:type="table" w:default="1" w:styleId="Tablanormal">
@@ -15752,49 +15721,49 @@
     </dgm:pt>
   </dgm:ptLst>
   <dgm:cxnLst>
-    <dgm:cxn modelId="{58F45D69-F4B2-4D21-86CD-BC2DE33E4947}" type="presOf" srcId="{87B7FBD4-CC08-4CB5-B7C0-F81F4ADB1001}" destId="{C76C2CED-0DA2-48AD-A65D-DFB3B24EE0CD}" srcOrd="1" destOrd="0" presId="urn:microsoft.com/office/officeart/2005/8/layout/orgChart1"/>
     <dgm:cxn modelId="{80C0B0C3-AAC8-405A-B99F-46C17565FFB7}" srcId="{2B35C8BB-89FA-4719-B763-3CEF0ADE4857}" destId="{87B7FBD4-CC08-4CB5-B7C0-F81F4ADB1001}" srcOrd="1" destOrd="0" parTransId="{33357EE3-740F-45D3-921D-8DFDA40F2C06}" sibTransId="{1668B43E-4189-47BA-A8E6-91A93F91D9D5}"/>
-    <dgm:cxn modelId="{E9F8EC5A-9440-46EE-A92A-EB0E28DD43A0}" type="presOf" srcId="{2B35C8BB-89FA-4719-B763-3CEF0ADE4857}" destId="{51DF6CCE-7D04-4014-931B-94D2D73B6545}" srcOrd="0" destOrd="0" presId="urn:microsoft.com/office/officeart/2005/8/layout/orgChart1"/>
-    <dgm:cxn modelId="{92012DB0-4945-4E5C-8B12-DBFD80CFEDA2}" type="presOf" srcId="{2B35C8BB-89FA-4719-B763-3CEF0ADE4857}" destId="{BE87F69B-3FFF-457E-9B2C-238F920EC2EC}" srcOrd="1" destOrd="0" presId="urn:microsoft.com/office/officeart/2005/8/layout/orgChart1"/>
+    <dgm:cxn modelId="{7299E88D-0347-47D8-9D0E-18647577C505}" type="presOf" srcId="{7CAA214A-2BB0-41E3-AC02-F4787E733E0C}" destId="{4DB97593-5A78-47FB-B5EA-E968423A13CC}" srcOrd="1" destOrd="0" presId="urn:microsoft.com/office/officeart/2005/8/layout/orgChart1"/>
+    <dgm:cxn modelId="{03E5F02B-3609-4CA4-88C8-3B4C7A311C03}" type="presOf" srcId="{2B35C8BB-89FA-4719-B763-3CEF0ADE4857}" destId="{BE87F69B-3FFF-457E-9B2C-238F920EC2EC}" srcOrd="1" destOrd="0" presId="urn:microsoft.com/office/officeart/2005/8/layout/orgChart1"/>
     <dgm:cxn modelId="{B53D25E9-3BC0-4E47-85C7-3BCD57150B03}" srcId="{2B35C8BB-89FA-4719-B763-3CEF0ADE4857}" destId="{F2FF7857-92B5-40CC-8361-04F78A994E74}" srcOrd="2" destOrd="0" parTransId="{CAF92C8D-9658-4F1C-9DA9-A2A8513A58AE}" sibTransId="{75632B0A-C17F-4D9D-9E74-7C39DDA94ECC}"/>
-    <dgm:cxn modelId="{94AF79B8-1B9C-4EF9-B6A4-D178A761320E}" type="presOf" srcId="{F2FF7857-92B5-40CC-8361-04F78A994E74}" destId="{6022608F-54F9-4A7F-86FA-A60782FD6792}" srcOrd="1" destOrd="0" presId="urn:microsoft.com/office/officeart/2005/8/layout/orgChart1"/>
-    <dgm:cxn modelId="{04D74D0F-E670-43D6-8905-886BE6917C53}" type="presOf" srcId="{7CAA214A-2BB0-41E3-AC02-F4787E733E0C}" destId="{4DB97593-5A78-47FB-B5EA-E968423A13CC}" srcOrd="1" destOrd="0" presId="urn:microsoft.com/office/officeart/2005/8/layout/orgChart1"/>
-    <dgm:cxn modelId="{5EEB5D57-A86F-4B46-8F95-E874FFD5D753}" type="presOf" srcId="{F2FF7857-92B5-40CC-8361-04F78A994E74}" destId="{22D77107-658A-4CAC-8DA2-F0F26FC0A6DB}" srcOrd="0" destOrd="0" presId="urn:microsoft.com/office/officeart/2005/8/layout/orgChart1"/>
-    <dgm:cxn modelId="{6A33E395-2801-43AD-BD5F-70D7A8842FCC}" type="presOf" srcId="{87E02B8A-0F14-4388-AF0C-636E911307C6}" destId="{3ACDA4D5-D1DE-461E-B426-247F5D068D35}" srcOrd="0" destOrd="0" presId="urn:microsoft.com/office/officeart/2005/8/layout/orgChart1"/>
-    <dgm:cxn modelId="{C776D0CD-CEEF-46D7-82E6-C340BAF27DFA}" type="presOf" srcId="{CAF92C8D-9658-4F1C-9DA9-A2A8513A58AE}" destId="{C9CBA847-01D5-4DE1-8EF4-91B0CB076B8E}" srcOrd="0" destOrd="0" presId="urn:microsoft.com/office/officeart/2005/8/layout/orgChart1"/>
-    <dgm:cxn modelId="{EA91C72B-E1E0-44A9-8E50-EA8D1A4DD9C4}" type="presOf" srcId="{7CAA214A-2BB0-41E3-AC02-F4787E733E0C}" destId="{CD46C771-2CA0-4EAF-8FE6-5726435AB89D}" srcOrd="0" destOrd="0" presId="urn:microsoft.com/office/officeart/2005/8/layout/orgChart1"/>
-    <dgm:cxn modelId="{4B8FD936-7122-4D97-B2BD-B6E36A3F4A86}" type="presOf" srcId="{B9F60AAE-D175-4F2D-BC8D-7CB75B76D142}" destId="{03E5FF88-58CB-4CAA-BB29-612ECD4C5E59}" srcOrd="0" destOrd="0" presId="urn:microsoft.com/office/officeart/2005/8/layout/orgChart1"/>
-    <dgm:cxn modelId="{7F7D1161-7E98-4BDE-AE4C-51885B510025}" type="presOf" srcId="{87B7FBD4-CC08-4CB5-B7C0-F81F4ADB1001}" destId="{95C7E5F1-CE60-4A4A-9B4A-D767D5417596}" srcOrd="0" destOrd="0" presId="urn:microsoft.com/office/officeart/2005/8/layout/orgChart1"/>
+    <dgm:cxn modelId="{5BBB3B57-8FFC-4344-98A0-F72328466320}" type="presOf" srcId="{87B7FBD4-CC08-4CB5-B7C0-F81F4ADB1001}" destId="{C76C2CED-0DA2-48AD-A65D-DFB3B24EE0CD}" srcOrd="1" destOrd="0" presId="urn:microsoft.com/office/officeart/2005/8/layout/orgChart1"/>
+    <dgm:cxn modelId="{D1EE99C5-6FA8-4104-A31C-B6ED6EE7B25A}" type="presOf" srcId="{CAF92C8D-9658-4F1C-9DA9-A2A8513A58AE}" destId="{C9CBA847-01D5-4DE1-8EF4-91B0CB076B8E}" srcOrd="0" destOrd="0" presId="urn:microsoft.com/office/officeart/2005/8/layout/orgChart1"/>
+    <dgm:cxn modelId="{3CCDD2F7-03F6-4A4D-9D70-A1528BD64A58}" type="presOf" srcId="{2B35C8BB-89FA-4719-B763-3CEF0ADE4857}" destId="{51DF6CCE-7D04-4014-931B-94D2D73B6545}" srcOrd="0" destOrd="0" presId="urn:microsoft.com/office/officeart/2005/8/layout/orgChart1"/>
+    <dgm:cxn modelId="{FCAAADFB-24F9-46AC-8211-43FBD67EF4B3}" type="presOf" srcId="{B9F60AAE-D175-4F2D-BC8D-7CB75B76D142}" destId="{03E5FF88-58CB-4CAA-BB29-612ECD4C5E59}" srcOrd="0" destOrd="0" presId="urn:microsoft.com/office/officeart/2005/8/layout/orgChart1"/>
+    <dgm:cxn modelId="{C2ACED0E-EEFB-4164-ACFE-E7F749FD0024}" type="presOf" srcId="{87B7FBD4-CC08-4CB5-B7C0-F81F4ADB1001}" destId="{95C7E5F1-CE60-4A4A-9B4A-D767D5417596}" srcOrd="0" destOrd="0" presId="urn:microsoft.com/office/officeart/2005/8/layout/orgChart1"/>
+    <dgm:cxn modelId="{6ED21A90-577B-4DE7-9C02-890B0C1D3FB7}" type="presOf" srcId="{7CAA214A-2BB0-41E3-AC02-F4787E733E0C}" destId="{CD46C771-2CA0-4EAF-8FE6-5726435AB89D}" srcOrd="0" destOrd="0" presId="urn:microsoft.com/office/officeart/2005/8/layout/orgChart1"/>
+    <dgm:cxn modelId="{63672E1E-E43F-4973-BE01-4CA869D949B2}" type="presOf" srcId="{F2FF7857-92B5-40CC-8361-04F78A994E74}" destId="{22D77107-658A-4CAC-8DA2-F0F26FC0A6DB}" srcOrd="0" destOrd="0" presId="urn:microsoft.com/office/officeart/2005/8/layout/orgChart1"/>
+    <dgm:cxn modelId="{84C32CC9-20A5-4269-BC87-8D762638ABDD}" type="presOf" srcId="{F2FF7857-92B5-40CC-8361-04F78A994E74}" destId="{6022608F-54F9-4A7F-86FA-A60782FD6792}" srcOrd="1" destOrd="0" presId="urn:microsoft.com/office/officeart/2005/8/layout/orgChart1"/>
     <dgm:cxn modelId="{0275417D-9520-4B4A-9F69-5FBC8D721FB9}" srcId="{2B35C8BB-89FA-4719-B763-3CEF0ADE4857}" destId="{7CAA214A-2BB0-41E3-AC02-F4787E733E0C}" srcOrd="0" destOrd="0" parTransId="{B9F60AAE-D175-4F2D-BC8D-7CB75B76D142}" sibTransId="{B09AB38D-C3D9-4FED-8E8C-E2C086456429}"/>
-    <dgm:cxn modelId="{2CE6E86D-5CA4-4963-BA1E-AAA92C577C97}" type="presOf" srcId="{33357EE3-740F-45D3-921D-8DFDA40F2C06}" destId="{2426B636-241B-4855-B5EF-C7F4D22197D1}" srcOrd="0" destOrd="0" presId="urn:microsoft.com/office/officeart/2005/8/layout/orgChart1"/>
+    <dgm:cxn modelId="{4B6C2405-3CC0-4AD0-966F-3DB6AC65D6C6}" type="presOf" srcId="{33357EE3-740F-45D3-921D-8DFDA40F2C06}" destId="{2426B636-241B-4855-B5EF-C7F4D22197D1}" srcOrd="0" destOrd="0" presId="urn:microsoft.com/office/officeart/2005/8/layout/orgChart1"/>
     <dgm:cxn modelId="{B6FE2ACB-B374-42B0-9827-FBA1623F90CF}" srcId="{87E02B8A-0F14-4388-AF0C-636E911307C6}" destId="{2B35C8BB-89FA-4719-B763-3CEF0ADE4857}" srcOrd="0" destOrd="0" parTransId="{E3258151-C60D-47F0-A077-48E7FCE6917C}" sibTransId="{871B7252-B798-41F1-9EBC-53FEFC72BC60}"/>
-    <dgm:cxn modelId="{914DB057-EC76-48A4-8CBF-D3292A91AA21}" type="presParOf" srcId="{3ACDA4D5-D1DE-461E-B426-247F5D068D35}" destId="{791A7340-5147-4B3A-86BB-9734F28C49FB}" srcOrd="0" destOrd="0" presId="urn:microsoft.com/office/officeart/2005/8/layout/orgChart1"/>
-    <dgm:cxn modelId="{DD5C8D67-AC24-48E8-ADE8-986F7D00DBB7}" type="presParOf" srcId="{791A7340-5147-4B3A-86BB-9734F28C49FB}" destId="{73E241A0-2F4E-404B-BCAE-16406AD51D3E}" srcOrd="0" destOrd="0" presId="urn:microsoft.com/office/officeart/2005/8/layout/orgChart1"/>
-    <dgm:cxn modelId="{1F1909A6-D053-4C1A-8460-C2329C4D5A7E}" type="presParOf" srcId="{73E241A0-2F4E-404B-BCAE-16406AD51D3E}" destId="{51DF6CCE-7D04-4014-931B-94D2D73B6545}" srcOrd="0" destOrd="0" presId="urn:microsoft.com/office/officeart/2005/8/layout/orgChart1"/>
-    <dgm:cxn modelId="{CF67151F-3664-479A-8987-5E62FB4D240F}" type="presParOf" srcId="{73E241A0-2F4E-404B-BCAE-16406AD51D3E}" destId="{BE87F69B-3FFF-457E-9B2C-238F920EC2EC}" srcOrd="1" destOrd="0" presId="urn:microsoft.com/office/officeart/2005/8/layout/orgChart1"/>
-    <dgm:cxn modelId="{20936064-DA51-41DE-911B-8AAE4A5667FA}" type="presParOf" srcId="{791A7340-5147-4B3A-86BB-9734F28C49FB}" destId="{40261BF0-2016-4D69-8DD5-94F08D8902F1}" srcOrd="1" destOrd="0" presId="urn:microsoft.com/office/officeart/2005/8/layout/orgChart1"/>
-    <dgm:cxn modelId="{371410F1-3D70-41E9-9016-C9E43A058AEF}" type="presParOf" srcId="{40261BF0-2016-4D69-8DD5-94F08D8902F1}" destId="{03E5FF88-58CB-4CAA-BB29-612ECD4C5E59}" srcOrd="0" destOrd="0" presId="urn:microsoft.com/office/officeart/2005/8/layout/orgChart1"/>
-    <dgm:cxn modelId="{0DFAB2D6-12A7-45A1-B419-35690F2C3049}" type="presParOf" srcId="{40261BF0-2016-4D69-8DD5-94F08D8902F1}" destId="{F439A4CD-64B9-413F-B436-948FAD17BB91}" srcOrd="1" destOrd="0" presId="urn:microsoft.com/office/officeart/2005/8/layout/orgChart1"/>
-    <dgm:cxn modelId="{4D5825A3-22AF-424B-AFB2-C4AF95EC43E6}" type="presParOf" srcId="{F439A4CD-64B9-413F-B436-948FAD17BB91}" destId="{7D03F45C-07A6-43F3-88BC-4823AB3D5DE6}" srcOrd="0" destOrd="0" presId="urn:microsoft.com/office/officeart/2005/8/layout/orgChart1"/>
-    <dgm:cxn modelId="{87D69422-D1E2-4E92-8F0C-54719CEE9262}" type="presParOf" srcId="{7D03F45C-07A6-43F3-88BC-4823AB3D5DE6}" destId="{CD46C771-2CA0-4EAF-8FE6-5726435AB89D}" srcOrd="0" destOrd="0" presId="urn:microsoft.com/office/officeart/2005/8/layout/orgChart1"/>
-    <dgm:cxn modelId="{0EC505CD-D0AA-4FC7-A6DE-046F3534C3D4}" type="presParOf" srcId="{7D03F45C-07A6-43F3-88BC-4823AB3D5DE6}" destId="{4DB97593-5A78-47FB-B5EA-E968423A13CC}" srcOrd="1" destOrd="0" presId="urn:microsoft.com/office/officeart/2005/8/layout/orgChart1"/>
-    <dgm:cxn modelId="{E834149C-2A58-4AB6-9F77-A7DB8AE9514D}" type="presParOf" srcId="{F439A4CD-64B9-413F-B436-948FAD17BB91}" destId="{5A8CAC53-CD81-4863-B83A-A49F6678BE62}" srcOrd="1" destOrd="0" presId="urn:microsoft.com/office/officeart/2005/8/layout/orgChart1"/>
-    <dgm:cxn modelId="{45634DCC-8502-4DD4-8790-D88DE0030BBF}" type="presParOf" srcId="{F439A4CD-64B9-413F-B436-948FAD17BB91}" destId="{A5B843CC-0450-431F-AF21-4F2E9B8D498E}" srcOrd="2" destOrd="0" presId="urn:microsoft.com/office/officeart/2005/8/layout/orgChart1"/>
-    <dgm:cxn modelId="{BBCC227D-9E8A-459F-BFAA-E3E2A41897E4}" type="presParOf" srcId="{40261BF0-2016-4D69-8DD5-94F08D8902F1}" destId="{2426B636-241B-4855-B5EF-C7F4D22197D1}" srcOrd="2" destOrd="0" presId="urn:microsoft.com/office/officeart/2005/8/layout/orgChart1"/>
-    <dgm:cxn modelId="{1AA1FB76-F04B-41C9-A8D5-53C7260E8111}" type="presParOf" srcId="{40261BF0-2016-4D69-8DD5-94F08D8902F1}" destId="{724B7A5E-DAE5-4823-A6C1-A163996941E6}" srcOrd="3" destOrd="0" presId="urn:microsoft.com/office/officeart/2005/8/layout/orgChart1"/>
-    <dgm:cxn modelId="{5C4BB073-8ECF-4413-A48D-2AC20CEC5829}" type="presParOf" srcId="{724B7A5E-DAE5-4823-A6C1-A163996941E6}" destId="{374DA75F-DFAC-4958-B439-5B4D7DCA86D2}" srcOrd="0" destOrd="0" presId="urn:microsoft.com/office/officeart/2005/8/layout/orgChart1"/>
-    <dgm:cxn modelId="{4E0E893F-CABD-4995-8F9B-CD52B16921F8}" type="presParOf" srcId="{374DA75F-DFAC-4958-B439-5B4D7DCA86D2}" destId="{95C7E5F1-CE60-4A4A-9B4A-D767D5417596}" srcOrd="0" destOrd="0" presId="urn:microsoft.com/office/officeart/2005/8/layout/orgChart1"/>
-    <dgm:cxn modelId="{7366BC28-B8DD-4193-8F2B-5F8D9F57AA5B}" type="presParOf" srcId="{374DA75F-DFAC-4958-B439-5B4D7DCA86D2}" destId="{C76C2CED-0DA2-48AD-A65D-DFB3B24EE0CD}" srcOrd="1" destOrd="0" presId="urn:microsoft.com/office/officeart/2005/8/layout/orgChart1"/>
-    <dgm:cxn modelId="{F76DB4B9-DF2C-451A-9AE2-19EB5EB6A08A}" type="presParOf" srcId="{724B7A5E-DAE5-4823-A6C1-A163996941E6}" destId="{C645374B-87D7-43E7-A4F1-DCB40AD850D5}" srcOrd="1" destOrd="0" presId="urn:microsoft.com/office/officeart/2005/8/layout/orgChart1"/>
-    <dgm:cxn modelId="{A8B56445-4068-4AE3-B426-47AEC0F118BA}" type="presParOf" srcId="{724B7A5E-DAE5-4823-A6C1-A163996941E6}" destId="{15892FD7-25FA-4E04-85E1-39B4920AAF92}" srcOrd="2" destOrd="0" presId="urn:microsoft.com/office/officeart/2005/8/layout/orgChart1"/>
-    <dgm:cxn modelId="{71109D2E-38E0-4AF3-B016-66B787E88666}" type="presParOf" srcId="{40261BF0-2016-4D69-8DD5-94F08D8902F1}" destId="{C9CBA847-01D5-4DE1-8EF4-91B0CB076B8E}" srcOrd="4" destOrd="0" presId="urn:microsoft.com/office/officeart/2005/8/layout/orgChart1"/>
-    <dgm:cxn modelId="{01E01AEF-0EB9-4F37-A1ED-7A50CB967CE0}" type="presParOf" srcId="{40261BF0-2016-4D69-8DD5-94F08D8902F1}" destId="{0D308E11-DED0-47D9-A7CF-67D6198DD936}" srcOrd="5" destOrd="0" presId="urn:microsoft.com/office/officeart/2005/8/layout/orgChart1"/>
-    <dgm:cxn modelId="{8854DA92-91F8-4EF1-AE2F-51137BB4B45C}" type="presParOf" srcId="{0D308E11-DED0-47D9-A7CF-67D6198DD936}" destId="{1E7E4F59-A28F-4F6A-BC78-463D2AA241BD}" srcOrd="0" destOrd="0" presId="urn:microsoft.com/office/officeart/2005/8/layout/orgChart1"/>
-    <dgm:cxn modelId="{CB396B14-8685-4382-B3A7-D9B9172B583B}" type="presParOf" srcId="{1E7E4F59-A28F-4F6A-BC78-463D2AA241BD}" destId="{22D77107-658A-4CAC-8DA2-F0F26FC0A6DB}" srcOrd="0" destOrd="0" presId="urn:microsoft.com/office/officeart/2005/8/layout/orgChart1"/>
-    <dgm:cxn modelId="{8DF94EDF-D121-4CF5-81C0-E55A969B001A}" type="presParOf" srcId="{1E7E4F59-A28F-4F6A-BC78-463D2AA241BD}" destId="{6022608F-54F9-4A7F-86FA-A60782FD6792}" srcOrd="1" destOrd="0" presId="urn:microsoft.com/office/officeart/2005/8/layout/orgChart1"/>
-    <dgm:cxn modelId="{7383B2F9-8616-4F91-BA84-B1539970BBDB}" type="presParOf" srcId="{0D308E11-DED0-47D9-A7CF-67D6198DD936}" destId="{D3FF8E9B-B02A-4708-A7D8-703B6FD71AF5}" srcOrd="1" destOrd="0" presId="urn:microsoft.com/office/officeart/2005/8/layout/orgChart1"/>
-    <dgm:cxn modelId="{73CA19C3-36E7-430F-9C9E-FFAFFC886DAB}" type="presParOf" srcId="{0D308E11-DED0-47D9-A7CF-67D6198DD936}" destId="{206C0A70-C462-4FC4-91C1-0C2DCE855205}" srcOrd="2" destOrd="0" presId="urn:microsoft.com/office/officeart/2005/8/layout/orgChart1"/>
-    <dgm:cxn modelId="{D7AE9A27-4469-45ED-AFB4-9C1E1045B5EC}" type="presParOf" srcId="{791A7340-5147-4B3A-86BB-9734F28C49FB}" destId="{E87080C7-F35D-49A7-8CD7-C9BE80DD3A50}" srcOrd="2" destOrd="0" presId="urn:microsoft.com/office/officeart/2005/8/layout/orgChart1"/>
+    <dgm:cxn modelId="{B86B30CA-2BBA-4110-A04B-13A81E827440}" type="presOf" srcId="{87E02B8A-0F14-4388-AF0C-636E911307C6}" destId="{3ACDA4D5-D1DE-461E-B426-247F5D068D35}" srcOrd="0" destOrd="0" presId="urn:microsoft.com/office/officeart/2005/8/layout/orgChart1"/>
+    <dgm:cxn modelId="{B97FDFBD-6A35-46C3-B17C-45FB7D194C00}" type="presParOf" srcId="{3ACDA4D5-D1DE-461E-B426-247F5D068D35}" destId="{791A7340-5147-4B3A-86BB-9734F28C49FB}" srcOrd="0" destOrd="0" presId="urn:microsoft.com/office/officeart/2005/8/layout/orgChart1"/>
+    <dgm:cxn modelId="{DF5BDCD7-EBA7-46E4-A355-5F469D98248F}" type="presParOf" srcId="{791A7340-5147-4B3A-86BB-9734F28C49FB}" destId="{73E241A0-2F4E-404B-BCAE-16406AD51D3E}" srcOrd="0" destOrd="0" presId="urn:microsoft.com/office/officeart/2005/8/layout/orgChart1"/>
+    <dgm:cxn modelId="{7F9A0473-12B4-4FC5-8632-9DE6FCDA60F2}" type="presParOf" srcId="{73E241A0-2F4E-404B-BCAE-16406AD51D3E}" destId="{51DF6CCE-7D04-4014-931B-94D2D73B6545}" srcOrd="0" destOrd="0" presId="urn:microsoft.com/office/officeart/2005/8/layout/orgChart1"/>
+    <dgm:cxn modelId="{916A7448-3FDC-4108-A1AE-FB241E224C28}" type="presParOf" srcId="{73E241A0-2F4E-404B-BCAE-16406AD51D3E}" destId="{BE87F69B-3FFF-457E-9B2C-238F920EC2EC}" srcOrd="1" destOrd="0" presId="urn:microsoft.com/office/officeart/2005/8/layout/orgChart1"/>
+    <dgm:cxn modelId="{4847D935-C3BA-4B52-B8E1-02C03CAE89E5}" type="presParOf" srcId="{791A7340-5147-4B3A-86BB-9734F28C49FB}" destId="{40261BF0-2016-4D69-8DD5-94F08D8902F1}" srcOrd="1" destOrd="0" presId="urn:microsoft.com/office/officeart/2005/8/layout/orgChart1"/>
+    <dgm:cxn modelId="{157D975E-F393-4809-BDC0-AF4915721A26}" type="presParOf" srcId="{40261BF0-2016-4D69-8DD5-94F08D8902F1}" destId="{03E5FF88-58CB-4CAA-BB29-612ECD4C5E59}" srcOrd="0" destOrd="0" presId="urn:microsoft.com/office/officeart/2005/8/layout/orgChart1"/>
+    <dgm:cxn modelId="{7910BB51-4562-4BA0-9A19-AFB1F0FAD9B2}" type="presParOf" srcId="{40261BF0-2016-4D69-8DD5-94F08D8902F1}" destId="{F439A4CD-64B9-413F-B436-948FAD17BB91}" srcOrd="1" destOrd="0" presId="urn:microsoft.com/office/officeart/2005/8/layout/orgChart1"/>
+    <dgm:cxn modelId="{60E067B8-2F22-4F7A-8BA1-2DCAA7450020}" type="presParOf" srcId="{F439A4CD-64B9-413F-B436-948FAD17BB91}" destId="{7D03F45C-07A6-43F3-88BC-4823AB3D5DE6}" srcOrd="0" destOrd="0" presId="urn:microsoft.com/office/officeart/2005/8/layout/orgChart1"/>
+    <dgm:cxn modelId="{B1DBEB97-F877-4E91-9375-58A0983003DE}" type="presParOf" srcId="{7D03F45C-07A6-43F3-88BC-4823AB3D5DE6}" destId="{CD46C771-2CA0-4EAF-8FE6-5726435AB89D}" srcOrd="0" destOrd="0" presId="urn:microsoft.com/office/officeart/2005/8/layout/orgChart1"/>
+    <dgm:cxn modelId="{8AE85551-78A1-4F87-AAC1-7D90EE824C2B}" type="presParOf" srcId="{7D03F45C-07A6-43F3-88BC-4823AB3D5DE6}" destId="{4DB97593-5A78-47FB-B5EA-E968423A13CC}" srcOrd="1" destOrd="0" presId="urn:microsoft.com/office/officeart/2005/8/layout/orgChart1"/>
+    <dgm:cxn modelId="{62977D63-27D3-4D0D-87DA-6B230717EEC5}" type="presParOf" srcId="{F439A4CD-64B9-413F-B436-948FAD17BB91}" destId="{5A8CAC53-CD81-4863-B83A-A49F6678BE62}" srcOrd="1" destOrd="0" presId="urn:microsoft.com/office/officeart/2005/8/layout/orgChart1"/>
+    <dgm:cxn modelId="{92595CCD-03AA-43DD-B9E6-DD6BAAE4D058}" type="presParOf" srcId="{F439A4CD-64B9-413F-B436-948FAD17BB91}" destId="{A5B843CC-0450-431F-AF21-4F2E9B8D498E}" srcOrd="2" destOrd="0" presId="urn:microsoft.com/office/officeart/2005/8/layout/orgChart1"/>
+    <dgm:cxn modelId="{812C87B8-4671-4575-8AD9-55157A1C4160}" type="presParOf" srcId="{40261BF0-2016-4D69-8DD5-94F08D8902F1}" destId="{2426B636-241B-4855-B5EF-C7F4D22197D1}" srcOrd="2" destOrd="0" presId="urn:microsoft.com/office/officeart/2005/8/layout/orgChart1"/>
+    <dgm:cxn modelId="{23662DF5-2B88-4B74-8565-1D4C524DB4FD}" type="presParOf" srcId="{40261BF0-2016-4D69-8DD5-94F08D8902F1}" destId="{724B7A5E-DAE5-4823-A6C1-A163996941E6}" srcOrd="3" destOrd="0" presId="urn:microsoft.com/office/officeart/2005/8/layout/orgChart1"/>
+    <dgm:cxn modelId="{83240076-6DB0-45F8-8826-DB7B4E63D90A}" type="presParOf" srcId="{724B7A5E-DAE5-4823-A6C1-A163996941E6}" destId="{374DA75F-DFAC-4958-B439-5B4D7DCA86D2}" srcOrd="0" destOrd="0" presId="urn:microsoft.com/office/officeart/2005/8/layout/orgChart1"/>
+    <dgm:cxn modelId="{F103F7FA-19A4-4BBC-9319-D353C1737AE2}" type="presParOf" srcId="{374DA75F-DFAC-4958-B439-5B4D7DCA86D2}" destId="{95C7E5F1-CE60-4A4A-9B4A-D767D5417596}" srcOrd="0" destOrd="0" presId="urn:microsoft.com/office/officeart/2005/8/layout/orgChart1"/>
+    <dgm:cxn modelId="{752D1A16-DCA7-451B-A566-955149D6D7E8}" type="presParOf" srcId="{374DA75F-DFAC-4958-B439-5B4D7DCA86D2}" destId="{C76C2CED-0DA2-48AD-A65D-DFB3B24EE0CD}" srcOrd="1" destOrd="0" presId="urn:microsoft.com/office/officeart/2005/8/layout/orgChart1"/>
+    <dgm:cxn modelId="{9C37AD20-4960-4B6C-BD21-6BB48E05A313}" type="presParOf" srcId="{724B7A5E-DAE5-4823-A6C1-A163996941E6}" destId="{C645374B-87D7-43E7-A4F1-DCB40AD850D5}" srcOrd="1" destOrd="0" presId="urn:microsoft.com/office/officeart/2005/8/layout/orgChart1"/>
+    <dgm:cxn modelId="{C047CDC0-6577-4D37-8E55-31D664086947}" type="presParOf" srcId="{724B7A5E-DAE5-4823-A6C1-A163996941E6}" destId="{15892FD7-25FA-4E04-85E1-39B4920AAF92}" srcOrd="2" destOrd="0" presId="urn:microsoft.com/office/officeart/2005/8/layout/orgChart1"/>
+    <dgm:cxn modelId="{3D1DB52F-9FD7-48CF-95EE-D828637DD184}" type="presParOf" srcId="{40261BF0-2016-4D69-8DD5-94F08D8902F1}" destId="{C9CBA847-01D5-4DE1-8EF4-91B0CB076B8E}" srcOrd="4" destOrd="0" presId="urn:microsoft.com/office/officeart/2005/8/layout/orgChart1"/>
+    <dgm:cxn modelId="{0F668854-A983-4DF5-AB94-29252F11749A}" type="presParOf" srcId="{40261BF0-2016-4D69-8DD5-94F08D8902F1}" destId="{0D308E11-DED0-47D9-A7CF-67D6198DD936}" srcOrd="5" destOrd="0" presId="urn:microsoft.com/office/officeart/2005/8/layout/orgChart1"/>
+    <dgm:cxn modelId="{5B83980E-7E0B-4B51-9DC5-0EBADD3F3C69}" type="presParOf" srcId="{0D308E11-DED0-47D9-A7CF-67D6198DD936}" destId="{1E7E4F59-A28F-4F6A-BC78-463D2AA241BD}" srcOrd="0" destOrd="0" presId="urn:microsoft.com/office/officeart/2005/8/layout/orgChart1"/>
+    <dgm:cxn modelId="{025E338E-975A-4520-934D-A9621ED85FE0}" type="presParOf" srcId="{1E7E4F59-A28F-4F6A-BC78-463D2AA241BD}" destId="{22D77107-658A-4CAC-8DA2-F0F26FC0A6DB}" srcOrd="0" destOrd="0" presId="urn:microsoft.com/office/officeart/2005/8/layout/orgChart1"/>
+    <dgm:cxn modelId="{0387480A-60E3-4D19-97D0-27BB86F3AF65}" type="presParOf" srcId="{1E7E4F59-A28F-4F6A-BC78-463D2AA241BD}" destId="{6022608F-54F9-4A7F-86FA-A60782FD6792}" srcOrd="1" destOrd="0" presId="urn:microsoft.com/office/officeart/2005/8/layout/orgChart1"/>
+    <dgm:cxn modelId="{4D786625-116D-46C2-9479-79DB9624D11C}" type="presParOf" srcId="{0D308E11-DED0-47D9-A7CF-67D6198DD936}" destId="{D3FF8E9B-B02A-4708-A7D8-703B6FD71AF5}" srcOrd="1" destOrd="0" presId="urn:microsoft.com/office/officeart/2005/8/layout/orgChart1"/>
+    <dgm:cxn modelId="{16D1F4FD-D8EB-4B6D-9E68-364D2DB6BD98}" type="presParOf" srcId="{0D308E11-DED0-47D9-A7CF-67D6198DD936}" destId="{206C0A70-C462-4FC4-91C1-0C2DCE855205}" srcOrd="2" destOrd="0" presId="urn:microsoft.com/office/officeart/2005/8/layout/orgChart1"/>
+    <dgm:cxn modelId="{D7A5AB16-9816-4B23-A74B-51AD95E35A6E}" type="presParOf" srcId="{791A7340-5147-4B3A-86BB-9734F28C49FB}" destId="{E87080C7-F35D-49A7-8CD7-C9BE80DD3A50}" srcOrd="2" destOrd="0" presId="urn:microsoft.com/office/officeart/2005/8/layout/orgChart1"/>
   </dgm:cxnLst>
   <dgm:bg/>
   <dgm:whole/>
@@ -18908,7 +18877,7 @@
 </file>
 
 <file path=customXml/itemProps1.xml><?xml version="1.0" encoding="utf-8"?>
-<ds:datastoreItem xmlns:ds="http://schemas.openxmlformats.org/officeDocument/2006/customXml" ds:itemID="{53BA60F2-04A6-4120-827C-2CFF3461FF37}">
+<ds:datastoreItem xmlns:ds="http://schemas.openxmlformats.org/officeDocument/2006/customXml" ds:itemID="{EA6CB223-393D-4396-B705-E788BDE12C94}">
   <ds:schemaRefs>
     <ds:schemaRef ds:uri="http://schemas.openxmlformats.org/officeDocument/2006/bibliography"/>
   </ds:schemaRefs>

</xml_diff>

<commit_message>
Se añade el flujo de caja y una pequeña parte de la parte de Camilo O.
</commit_message>
<xml_diff>
--- a/Proyecto/Primera Entrega/Documentos/(SnoutPoint)-SPMP.docx
+++ b/Proyecto/Primera Entrega/Documentos/(SnoutPoint)-SPMP.docx
@@ -10,8 +10,6 @@
           <w:color w:val="185225" w:themeColor="background2" w:themeShade="40"/>
         </w:rPr>
       </w:pPr>
-      <w:bookmarkStart w:id="0" w:name="_GoBack"/>
-      <w:bookmarkEnd w:id="0"/>
       <w:proofErr w:type="spellStart"/>
       <w:r>
         <w:rPr>
@@ -178,17 +176,22 @@
           <w:rFonts w:ascii="Tahoma" w:hAnsi="Tahoma" w:cs="Tahoma"/>
           <w:color w:val="000090"/>
         </w:rPr>
-        <w:t xml:space="preserve">Camilo Oviedo </w:t>
-      </w:r>
-      <w:proofErr w:type="spellStart"/>
-      <w:r>
-        <w:rPr>
-          <w:rFonts w:ascii="Tahoma" w:hAnsi="Tahoma" w:cs="Tahoma"/>
-          <w:color w:val="000090"/>
-        </w:rPr>
-        <w:t>Lizarazo</w:t>
-      </w:r>
-      <w:proofErr w:type="spellEnd"/>
+        <w:t xml:space="preserve">Camilo </w:t>
+      </w:r>
+      <w:r>
+        <w:rPr>
+          <w:rFonts w:ascii="Tahoma" w:hAnsi="Tahoma" w:cs="Tahoma"/>
+          <w:color w:val="000090"/>
+        </w:rPr>
+        <w:t xml:space="preserve">Andrés </w:t>
+      </w:r>
+      <w:r>
+        <w:rPr>
+          <w:rFonts w:ascii="Tahoma" w:hAnsi="Tahoma" w:cs="Tahoma"/>
+          <w:color w:val="000090"/>
+        </w:rPr>
+        <w:t>Oviedo Lizarazo</w:t>
+      </w:r>
     </w:p>
     <w:p>
       <w:pPr>
@@ -221,15 +224,15 @@
         </w:rPr>
         <w:t xml:space="preserve">Fabiana </w:t>
       </w:r>
-      <w:proofErr w:type="spellStart"/>
-      <w:r>
-        <w:rPr>
-          <w:rFonts w:ascii="Tahoma" w:hAnsi="Tahoma" w:cs="Tahoma"/>
-          <w:color w:val="000090"/>
-        </w:rPr>
-        <w:t>Diaz</w:t>
-      </w:r>
-      <w:proofErr w:type="spellEnd"/>
+      <w:r>
+        <w:rPr>
+          <w:rFonts w:ascii="Tahoma" w:hAnsi="Tahoma" w:cs="Tahoma"/>
+          <w:color w:val="000090"/>
+        </w:rPr>
+        <w:t>Díaz</w:t>
+      </w:r>
+      <w:bookmarkStart w:id="0" w:name="_GoBack"/>
+      <w:bookmarkEnd w:id="0"/>
       <w:r>
         <w:rPr>
           <w:rFonts w:ascii="Tahoma" w:hAnsi="Tahoma" w:cs="Tahoma"/>
@@ -246,15 +249,13 @@
           <w:color w:val="000090"/>
         </w:rPr>
       </w:pPr>
-      <w:proofErr w:type="spellStart"/>
-      <w:r>
-        <w:rPr>
-          <w:rFonts w:ascii="Tahoma" w:hAnsi="Tahoma" w:cs="Tahoma"/>
-          <w:color w:val="000090"/>
-        </w:rPr>
-        <w:t>Sebastian</w:t>
-      </w:r>
-      <w:proofErr w:type="spellEnd"/>
+      <w:r>
+        <w:rPr>
+          <w:rFonts w:ascii="Tahoma" w:hAnsi="Tahoma" w:cs="Tahoma"/>
+          <w:color w:val="000090"/>
+        </w:rPr>
+        <w:t>Sebastián</w:t>
+      </w:r>
       <w:r>
         <w:rPr>
           <w:rFonts w:ascii="Tahoma" w:hAnsi="Tahoma" w:cs="Tahoma"/>
@@ -262,15 +263,13 @@
         </w:rPr>
         <w:t xml:space="preserve"> </w:t>
       </w:r>
-      <w:proofErr w:type="spellStart"/>
-      <w:r>
-        <w:rPr>
-          <w:rFonts w:ascii="Tahoma" w:hAnsi="Tahoma" w:cs="Tahoma"/>
-          <w:color w:val="000090"/>
-        </w:rPr>
-        <w:t>Jimenez</w:t>
-      </w:r>
-      <w:proofErr w:type="spellEnd"/>
+      <w:r>
+        <w:rPr>
+          <w:rFonts w:ascii="Tahoma" w:hAnsi="Tahoma" w:cs="Tahoma"/>
+          <w:color w:val="000090"/>
+        </w:rPr>
+        <w:t>Jiménez</w:t>
+      </w:r>
       <w:r>
         <w:rPr>
           <w:rFonts w:ascii="Tahoma" w:hAnsi="Tahoma" w:cs="Tahoma"/>
@@ -429,15 +428,15 @@
         <w:rPr>
           <w:rFonts w:ascii="Tahoma" w:hAnsi="Tahoma" w:cs="Tahoma"/>
           <w:color w:val="000090"/>
-          <w:lang w:val="en-US"/>
-        </w:rPr>
-      </w:r>
-      <w:r>
-        <w:rPr>
-          <w:rFonts w:ascii="Tahoma" w:hAnsi="Tahoma" w:cs="Tahoma"/>
-          <w:color w:val="000090"/>
         </w:rPr>
         <w:instrText xml:space="preserve"> \* MERGEFORMAT </w:instrText>
+      </w:r>
+      <w:r>
+        <w:rPr>
+          <w:rFonts w:ascii="Tahoma" w:hAnsi="Tahoma" w:cs="Tahoma"/>
+          <w:color w:val="000090"/>
+          <w:lang w:val="en-US"/>
+        </w:rPr>
       </w:r>
       <w:r>
         <w:rPr>
@@ -817,17 +816,8 @@
           <w:rFonts w:ascii="Tahoma" w:hAnsi="Tahoma" w:cs="Tahoma"/>
           <w:lang w:val="en-US"/>
         </w:rPr>
-        <w:t xml:space="preserve"> </w:t>
-      </w:r>
-      <w:proofErr w:type="spellStart"/>
-      <w:r>
-        <w:rPr>
-          <w:rFonts w:ascii="Tahoma" w:hAnsi="Tahoma" w:cs="Tahoma"/>
-          <w:lang w:val="en-US"/>
-        </w:rPr>
-        <w:t>Proyecto</w:t>
-      </w:r>
-      <w:proofErr w:type="spellEnd"/>
+        <w:t xml:space="preserve"> Proyecto</w:t>
+      </w:r>
     </w:p>
     <w:p>
       <w:pPr>
@@ -1127,19 +1117,19 @@
         <w:rPr>
           <w:rFonts w:ascii="Tahoma" w:hAnsi="Tahoma" w:cs="Tahoma"/>
           <w:color w:val="000090"/>
-          <w:lang w:val="en-US"/>
-        </w:rPr>
-      </w:r>
-      <w:r>
-        <w:rPr>
-          <w:rFonts w:ascii="Tahoma" w:hAnsi="Tahoma" w:cs="Tahoma"/>
-          <w:color w:val="000090"/>
         </w:rPr>
         <w:instrText xml:space="preserve"> \* MERGEFORMAT </w:instrText>
       </w:r>
       <w:r>
         <w:rPr>
           <w:rFonts w:ascii="Tahoma" w:hAnsi="Tahoma" w:cs="Tahoma"/>
+          <w:color w:val="000090"/>
+          <w:lang w:val="en-US"/>
+        </w:rPr>
+      </w:r>
+      <w:r>
+        <w:rPr>
+          <w:rFonts w:ascii="Tahoma" w:hAnsi="Tahoma" w:cs="Tahoma"/>
         </w:rPr>
         <w:fldChar w:fldCharType="separate"/>
       </w:r>
@@ -1180,15 +1170,15 @@
         <w:rPr>
           <w:rFonts w:ascii="Tahoma" w:hAnsi="Tahoma" w:cs="Tahoma"/>
           <w:color w:val="000090"/>
-          <w:lang w:val="en-US"/>
-        </w:rPr>
-      </w:r>
-      <w:r>
-        <w:rPr>
-          <w:rFonts w:ascii="Tahoma" w:hAnsi="Tahoma" w:cs="Tahoma"/>
-          <w:color w:val="000090"/>
         </w:rPr>
         <w:instrText xml:space="preserve"> \* MERGEFORMAT </w:instrText>
+      </w:r>
+      <w:r>
+        <w:rPr>
+          <w:rFonts w:ascii="Tahoma" w:hAnsi="Tahoma" w:cs="Tahoma"/>
+          <w:color w:val="000090"/>
+          <w:lang w:val="en-US"/>
+        </w:rPr>
       </w:r>
       <w:r>
         <w:rPr>
@@ -2850,23 +2840,7 @@
           <w:rFonts w:ascii="Tahoma" w:hAnsi="Tahoma" w:cs="Tahoma"/>
           <w:lang w:val="en-US"/>
         </w:rPr>
-        <w:t xml:space="preserve"> </w:t>
-      </w:r>
-      <w:proofErr w:type="spellStart"/>
-      <w:r>
-        <w:rPr>
-          <w:rFonts w:ascii="Tahoma" w:hAnsi="Tahoma" w:cs="Tahoma"/>
-          <w:lang w:val="en-US"/>
-        </w:rPr>
-        <w:t>Proyecto</w:t>
-      </w:r>
-      <w:proofErr w:type="spellEnd"/>
-      <w:r>
-        <w:rPr>
-          <w:rFonts w:ascii="Tahoma" w:hAnsi="Tahoma" w:cs="Tahoma"/>
-          <w:lang w:val="en-US"/>
-        </w:rPr>
-        <w:t xml:space="preserve"> y </w:t>
+        <w:t xml:space="preserve"> Proyecto y </w:t>
       </w:r>
       <w:proofErr w:type="spellStart"/>
       <w:r>
@@ -3248,17 +3222,8 @@
           <w:rFonts w:ascii="Tahoma" w:hAnsi="Tahoma" w:cs="Tahoma"/>
           <w:lang w:val="en-US"/>
         </w:rPr>
-        <w:t xml:space="preserve"> </w:t>
-      </w:r>
-      <w:proofErr w:type="spellStart"/>
-      <w:r>
-        <w:rPr>
-          <w:rFonts w:ascii="Tahoma" w:hAnsi="Tahoma" w:cs="Tahoma"/>
-          <w:lang w:val="en-US"/>
-        </w:rPr>
-        <w:t>Proyecto</w:t>
-      </w:r>
-      <w:proofErr w:type="spellEnd"/>
+        <w:t xml:space="preserve"> Proyecto</w:t>
+      </w:r>
     </w:p>
     <w:p>
       <w:pPr>
@@ -3791,17 +3756,8 @@
           <w:rFonts w:ascii="Tahoma" w:hAnsi="Tahoma" w:cs="Tahoma"/>
           <w:lang w:val="en-US"/>
         </w:rPr>
-        <w:t xml:space="preserve"> </w:t>
-      </w:r>
-      <w:proofErr w:type="spellStart"/>
-      <w:r>
-        <w:rPr>
-          <w:rFonts w:ascii="Tahoma" w:hAnsi="Tahoma" w:cs="Tahoma"/>
-          <w:lang w:val="en-US"/>
-        </w:rPr>
-        <w:t>Proyecto</w:t>
-      </w:r>
-      <w:proofErr w:type="spellEnd"/>
+        <w:t xml:space="preserve"> Proyecto</w:t>
+      </w:r>
     </w:p>
     <w:p>
       <w:pPr>
@@ -4432,17 +4388,8 @@
           <w:rFonts w:ascii="Tahoma" w:hAnsi="Tahoma" w:cs="Tahoma"/>
           <w:lang w:val="en-US"/>
         </w:rPr>
-        <w:t xml:space="preserve"> </w:t>
-      </w:r>
-      <w:proofErr w:type="spellStart"/>
-      <w:r>
-        <w:rPr>
-          <w:rFonts w:ascii="Tahoma" w:hAnsi="Tahoma" w:cs="Tahoma"/>
-          <w:lang w:val="en-US"/>
-        </w:rPr>
-        <w:t>Proyecto</w:t>
-      </w:r>
-      <w:proofErr w:type="spellEnd"/>
+        <w:t xml:space="preserve"> Proyecto</w:t>
+      </w:r>
     </w:p>
     <w:p>
       <w:pPr>
@@ -4777,15 +4724,15 @@
         <w:rPr>
           <w:rFonts w:ascii="Tahoma" w:hAnsi="Tahoma" w:cs="Tahoma"/>
           <w:color w:val="000090"/>
-          <w:lang w:val="en-US"/>
-        </w:rPr>
-      </w:r>
-      <w:r>
-        <w:rPr>
-          <w:rFonts w:ascii="Tahoma" w:hAnsi="Tahoma" w:cs="Tahoma"/>
-          <w:color w:val="000090"/>
         </w:rPr>
         <w:instrText xml:space="preserve"> \* MERGEFORMAT </w:instrText>
+      </w:r>
+      <w:r>
+        <w:rPr>
+          <w:rFonts w:ascii="Tahoma" w:hAnsi="Tahoma" w:cs="Tahoma"/>
+          <w:color w:val="000090"/>
+          <w:lang w:val="en-US"/>
+        </w:rPr>
       </w:r>
       <w:r>
         <w:rPr>
@@ -4917,17 +4864,8 @@
           <w:rFonts w:ascii="Tahoma" w:hAnsi="Tahoma" w:cs="Tahoma"/>
           <w:lang w:val="en-US"/>
         </w:rPr>
-        <w:t xml:space="preserve"> </w:t>
-      </w:r>
-      <w:proofErr w:type="spellStart"/>
-      <w:r>
-        <w:rPr>
-          <w:rFonts w:ascii="Tahoma" w:hAnsi="Tahoma" w:cs="Tahoma"/>
-          <w:lang w:val="en-US"/>
-        </w:rPr>
-        <w:t>Proyecto</w:t>
-      </w:r>
-      <w:proofErr w:type="spellEnd"/>
+        <w:t xml:space="preserve"> Proyecto</w:t>
+      </w:r>
     </w:p>
     <w:p>
       <w:pPr>
@@ -7627,6 +7565,45 @@
       <w:szCs w:val="16"/>
     </w:rPr>
   </w:style>
+  <w:style w:type="paragraph" w:styleId="Textocomentario">
+    <w:name w:val="annotation text"/>
+    <w:basedOn w:val="Normal"/>
+    <w:link w:val="TextocomentarioCar"/>
+    <w:uiPriority w:val="99"/>
+    <w:semiHidden/>
+    <w:unhideWhenUsed/>
+    <w:pPr>
+      <w:spacing w:line="240" w:lineRule="auto"/>
+    </w:pPr>
+    <w:rPr>
+      <w:sz w:val="20"/>
+      <w:szCs w:val="20"/>
+    </w:rPr>
+  </w:style>
+  <w:style w:type="character" w:customStyle="1" w:styleId="TextocomentarioCar">
+    <w:name w:val="Texto comentario Car"/>
+    <w:basedOn w:val="Fuentedeprrafopredeter"/>
+    <w:link w:val="Textocomentario"/>
+    <w:uiPriority w:val="99"/>
+    <w:semiHidden/>
+    <w:rPr>
+      <w:rFonts w:ascii="Calibri" w:eastAsia="DejaVu Sans" w:hAnsi="Calibri" w:cs="Calibri"/>
+      <w:color w:val="00000A"/>
+      <w:sz w:val="20"/>
+      <w:szCs w:val="20"/>
+    </w:rPr>
+  </w:style>
+  <w:style w:type="character" w:styleId="Refdecomentario">
+    <w:name w:val="annotation reference"/>
+    <w:basedOn w:val="Fuentedeprrafopredeter"/>
+    <w:uiPriority w:val="99"/>
+    <w:semiHidden/>
+    <w:unhideWhenUsed/>
+    <w:rPr>
+      <w:sz w:val="16"/>
+      <w:szCs w:val="16"/>
+    </w:rPr>
+  </w:style>
 </w:styles>
 </file>
 
@@ -8049,6 +8026,45 @@
       <w:szCs w:val="16"/>
     </w:rPr>
   </w:style>
+  <w:style w:type="paragraph" w:styleId="Textocomentario">
+    <w:name w:val="annotation text"/>
+    <w:basedOn w:val="Normal"/>
+    <w:link w:val="TextocomentarioCar"/>
+    <w:uiPriority w:val="99"/>
+    <w:semiHidden/>
+    <w:unhideWhenUsed/>
+    <w:pPr>
+      <w:spacing w:line="240" w:lineRule="auto"/>
+    </w:pPr>
+    <w:rPr>
+      <w:sz w:val="20"/>
+      <w:szCs w:val="20"/>
+    </w:rPr>
+  </w:style>
+  <w:style w:type="character" w:customStyle="1" w:styleId="TextocomentarioCar">
+    <w:name w:val="Texto comentario Car"/>
+    <w:basedOn w:val="Fuentedeprrafopredeter"/>
+    <w:link w:val="Textocomentario"/>
+    <w:uiPriority w:val="99"/>
+    <w:semiHidden/>
+    <w:rPr>
+      <w:rFonts w:ascii="Calibri" w:eastAsia="DejaVu Sans" w:hAnsi="Calibri" w:cs="Calibri"/>
+      <w:color w:val="00000A"/>
+      <w:sz w:val="20"/>
+      <w:szCs w:val="20"/>
+    </w:rPr>
+  </w:style>
+  <w:style w:type="character" w:styleId="Refdecomentario">
+    <w:name w:val="annotation reference"/>
+    <w:basedOn w:val="Fuentedeprrafopredeter"/>
+    <w:uiPriority w:val="99"/>
+    <w:semiHidden/>
+    <w:unhideWhenUsed/>
+    <w:rPr>
+      <w:sz w:val="16"/>
+      <w:szCs w:val="16"/>
+    </w:rPr>
+  </w:style>
 </w:styles>
 </file>
 
@@ -8342,7 +8358,7 @@
 </file>
 
 <file path=customXml/itemProps1.xml><?xml version="1.0" encoding="utf-8"?>
-<ds:datastoreItem xmlns:ds="http://schemas.openxmlformats.org/officeDocument/2006/customXml" ds:itemID="{0BD61E9C-267E-4947-A466-4DD42E022FA5}">
+<ds:datastoreItem xmlns:ds="http://schemas.openxmlformats.org/officeDocument/2006/customXml" ds:itemID="{0DE16700-5861-482E-9149-748F34E7364B}">
   <ds:schemaRefs>
     <ds:schemaRef ds:uri="http://schemas.openxmlformats.org/officeDocument/2006/bibliography"/>
   </ds:schemaRefs>

</xml_diff>